<commit_message>
Primer Avance del Project Charter
</commit_message>
<xml_diff>
--- a/MM-PC.docx
+++ b/MM-PC.docx
@@ -208,6 +208,12 @@
                 <w:rFonts w:ascii="Times New Roman" w:eastAsia="Times New Roman" w:hAnsi="Times New Roman" w:cs="Times New Roman"/>
               </w:rPr>
             </w:pPr>
+            <w:r>
+              <w:rPr>
+                <w:rFonts w:ascii="Times New Roman" w:eastAsia="Times New Roman" w:hAnsi="Times New Roman" w:cs="Times New Roman"/>
+              </w:rPr>
+              <w:t>Sistema de Gestión de Historiales Clínicos Digitales</w:t>
+            </w:r>
           </w:p>
         </w:tc>
         <w:tc>
@@ -258,6 +264,12 @@
                 <w:rFonts w:ascii="Times New Roman" w:eastAsia="Times New Roman" w:hAnsi="Times New Roman" w:cs="Times New Roman"/>
               </w:rPr>
             </w:pPr>
+            <w:r>
+              <w:rPr>
+                <w:rFonts w:ascii="Times New Roman" w:eastAsia="Times New Roman" w:hAnsi="Times New Roman" w:cs="Times New Roman"/>
+              </w:rPr>
+              <w:t>28/04/2024</w:t>
+            </w:r>
           </w:p>
         </w:tc>
       </w:tr>
@@ -317,6 +329,26 @@
                 <w:rFonts w:ascii="Times New Roman" w:eastAsia="Times New Roman" w:hAnsi="Times New Roman" w:cs="Times New Roman"/>
               </w:rPr>
             </w:pPr>
+            <w:r>
+              <w:rPr>
+                <w:rFonts w:ascii="Times New Roman" w:eastAsia="Times New Roman" w:hAnsi="Times New Roman" w:cs="Times New Roman"/>
+              </w:rPr>
+              <w:t>Enfermeras</w:t>
+            </w:r>
+          </w:p>
+          <w:p>
+            <w:pPr>
+              <w:ind w:left="0"/>
+              <w:rPr>
+                <w:rFonts w:ascii="Times New Roman" w:eastAsia="Times New Roman" w:hAnsi="Times New Roman" w:cs="Times New Roman"/>
+              </w:rPr>
+            </w:pPr>
+            <w:r>
+              <w:rPr>
+                <w:rFonts w:ascii="Times New Roman" w:eastAsia="Times New Roman" w:hAnsi="Times New Roman" w:cs="Times New Roman"/>
+              </w:rPr>
+              <w:t>Personal Administrativo</w:t>
+            </w:r>
           </w:p>
         </w:tc>
         <w:tc>
@@ -368,6 +400,12 @@
                 <w:rFonts w:ascii="Times New Roman" w:eastAsia="Times New Roman" w:hAnsi="Times New Roman" w:cs="Times New Roman"/>
               </w:rPr>
             </w:pPr>
+            <w:r>
+              <w:rPr>
+                <w:rFonts w:ascii="Times New Roman" w:eastAsia="Times New Roman" w:hAnsi="Times New Roman" w:cs="Times New Roman"/>
+              </w:rPr>
+              <w:t>26/07/2024</w:t>
+            </w:r>
           </w:p>
         </w:tc>
       </w:tr>
@@ -417,6 +455,26 @@
                 <w:rFonts w:ascii="Times New Roman" w:eastAsia="Times New Roman" w:hAnsi="Times New Roman" w:cs="Times New Roman"/>
               </w:rPr>
             </w:pPr>
+            <w:r>
+              <w:rPr>
+                <w:rFonts w:ascii="Times New Roman" w:eastAsia="Times New Roman" w:hAnsi="Times New Roman" w:cs="Times New Roman"/>
+              </w:rPr>
+              <w:t>Nayda</w:t>
+            </w:r>
+          </w:p>
+          <w:p>
+            <w:pPr>
+              <w:ind w:left="0"/>
+              <w:rPr>
+                <w:rFonts w:ascii="Times New Roman" w:eastAsia="Times New Roman" w:hAnsi="Times New Roman" w:cs="Times New Roman"/>
+              </w:rPr>
+            </w:pPr>
+            <w:r>
+              <w:rPr>
+                <w:rFonts w:ascii="Times New Roman" w:eastAsia="Times New Roman" w:hAnsi="Times New Roman" w:cs="Times New Roman"/>
+              </w:rPr>
+              <w:t>Janet</w:t>
+            </w:r>
           </w:p>
         </w:tc>
         <w:tc>
@@ -467,6 +525,12 @@
                 <w:rFonts w:ascii="Times New Roman" w:eastAsia="Times New Roman" w:hAnsi="Times New Roman" w:cs="Times New Roman"/>
               </w:rPr>
             </w:pPr>
+            <w:r>
+              <w:rPr>
+                <w:rFonts w:ascii="Times New Roman" w:eastAsia="Times New Roman" w:hAnsi="Times New Roman" w:cs="Times New Roman"/>
+              </w:rPr>
+              <w:t>Gerencia General</w:t>
+            </w:r>
           </w:p>
         </w:tc>
       </w:tr>
@@ -535,6 +599,68 @@
         </w:rPr>
         <w:tab/>
         <w:t>Propósito del Proyecto (descripción del producto o servicio)</w:t>
+      </w:r>
+    </w:p>
+    <w:p>
+      <w:pPr>
+        <w:pBdr>
+          <w:top w:val="single" w:sz="4" w:space="1" w:color="000000"/>
+          <w:left w:val="single" w:sz="4" w:space="4" w:color="000000"/>
+          <w:bottom w:val="single" w:sz="4" w:space="1" w:color="000000"/>
+          <w:right w:val="single" w:sz="4" w:space="0" w:color="000000"/>
+          <w:between w:val="nil"/>
+        </w:pBdr>
+        <w:ind w:left="0"/>
+        <w:jc w:val="both"/>
+        <w:rPr>
+          <w:rFonts w:ascii="Times New Roman" w:eastAsia="Times New Roman" w:hAnsi="Times New Roman" w:cs="Times New Roman"/>
+        </w:rPr>
+      </w:pPr>
+      <w:r>
+        <w:rPr>
+          <w:rFonts w:ascii="Times New Roman" w:eastAsia="Times New Roman" w:hAnsi="Times New Roman" w:cs="Times New Roman"/>
+        </w:rPr>
+        <w:t xml:space="preserve">El propósito del proyecto de </w:t>
+      </w:r>
+      <w:r>
+        <w:rPr>
+          <w:rFonts w:ascii="Times New Roman" w:eastAsia="Times New Roman" w:hAnsi="Times New Roman" w:cs="Times New Roman"/>
+        </w:rPr>
+        <w:t>Sistema de Gestión de Historiales Clínicos Digitales (SGHCD)</w:t>
+      </w:r>
+      <w:r>
+        <w:rPr>
+          <w:rFonts w:ascii="Times New Roman" w:eastAsia="Times New Roman" w:hAnsi="Times New Roman" w:cs="Times New Roman"/>
+        </w:rPr>
+        <w:t xml:space="preserve"> es dar </w:t>
+      </w:r>
+      <w:r>
+        <w:rPr>
+          <w:rFonts w:ascii="Times New Roman" w:eastAsia="Times New Roman" w:hAnsi="Times New Roman" w:cs="Times New Roman"/>
+        </w:rPr>
+        <w:t>una solución tecnológica diseñada para facilitar la gestión eficiente y segura de los historiales médicos de pacientes. Este sistema permite a los profesionales de la salud acceder y actualizar la información clínica de manera centralizada y digital, optimizando la calidad de la atención médica y garantizando la confidencialidad y seguridad de los datos personales.</w:t>
+      </w:r>
+    </w:p>
+    <w:p>
+      <w:pPr>
+        <w:pBdr>
+          <w:top w:val="single" w:sz="4" w:space="1" w:color="000000"/>
+          <w:left w:val="single" w:sz="4" w:space="4" w:color="000000"/>
+          <w:bottom w:val="single" w:sz="4" w:space="1" w:color="000000"/>
+          <w:right w:val="single" w:sz="4" w:space="0" w:color="000000"/>
+          <w:between w:val="nil"/>
+        </w:pBdr>
+        <w:ind w:left="0"/>
+        <w:jc w:val="both"/>
+        <w:rPr>
+          <w:rFonts w:ascii="Times New Roman" w:eastAsia="Times New Roman" w:hAnsi="Times New Roman" w:cs="Times New Roman"/>
+        </w:rPr>
+      </w:pPr>
+      <w:r>
+        <w:rPr>
+          <w:rFonts w:ascii="Times New Roman" w:eastAsia="Times New Roman" w:hAnsi="Times New Roman" w:cs="Times New Roman"/>
+        </w:rPr>
+        <w:t>El SGHCD está dirigido a clínicas, hospitales y otros centros de salud que buscan mejorar la interacción entre médicos y pacientes a través de un acceso simplificado y controlado a la información médica vital</w:t>
       </w:r>
     </w:p>
     <w:p>
@@ -731,6 +857,12 @@
                 <w:rFonts w:ascii="Times New Roman" w:eastAsia="Times New Roman" w:hAnsi="Times New Roman" w:cs="Times New Roman"/>
               </w:rPr>
             </w:pPr>
+            <w:r>
+              <w:rPr>
+                <w:rFonts w:ascii="Times New Roman" w:eastAsia="Times New Roman" w:hAnsi="Times New Roman" w:cs="Times New Roman"/>
+              </w:rPr>
+              <w:t>Mejorar la eficiencia operativa en la gestión de historiales clínicos a través de la automatización y digitalización</w:t>
+            </w:r>
           </w:p>
         </w:tc>
         <w:tc>
@@ -747,6 +879,12 @@
                 <w:rFonts w:ascii="Times New Roman" w:eastAsia="Times New Roman" w:hAnsi="Times New Roman" w:cs="Times New Roman"/>
               </w:rPr>
             </w:pPr>
+            <w:r>
+              <w:rPr>
+                <w:rFonts w:ascii="Times New Roman" w:eastAsia="Times New Roman" w:hAnsi="Times New Roman" w:cs="Times New Roman"/>
+              </w:rPr>
+              <w:t>Desarrollar un sistema integral para la gestión de historiales clínicos que permita el registro, actualización y consulta eficiente de la información médica</w:t>
+            </w:r>
           </w:p>
         </w:tc>
       </w:tr>
@@ -768,6 +906,12 @@
                 <w:rFonts w:ascii="Times New Roman" w:eastAsia="Times New Roman" w:hAnsi="Times New Roman" w:cs="Times New Roman"/>
               </w:rPr>
             </w:pPr>
+            <w:r>
+              <w:rPr>
+                <w:rFonts w:ascii="Times New Roman" w:eastAsia="Times New Roman" w:hAnsi="Times New Roman" w:cs="Times New Roman"/>
+              </w:rPr>
+              <w:t>Optimizar la calidad del servicio médico ofrecido a los pacientes mediante un acceso más rápido y confiable a su información clínica</w:t>
+            </w:r>
           </w:p>
         </w:tc>
         <w:tc>
@@ -784,6 +928,12 @@
                 <w:rFonts w:ascii="Times New Roman" w:eastAsia="Times New Roman" w:hAnsi="Times New Roman" w:cs="Times New Roman"/>
               </w:rPr>
             </w:pPr>
+            <w:r>
+              <w:rPr>
+                <w:rFonts w:ascii="Times New Roman" w:eastAsia="Times New Roman" w:hAnsi="Times New Roman" w:cs="Times New Roman"/>
+              </w:rPr>
+              <w:t>Capacitar al personal de la organización en el uso del sistema para maximizar su eficacia operativa y asegurar la correcta gestión de los datos clínicos de los pacientes</w:t>
+            </w:r>
           </w:p>
         </w:tc>
       </w:tr>
@@ -809,7 +959,13 @@
               <w:rPr>
                 <w:rFonts w:ascii="Times New Roman" w:eastAsia="Times New Roman" w:hAnsi="Times New Roman" w:cs="Times New Roman"/>
               </w:rPr>
-              <w:t>.</w:t>
+              <w:t>G</w:t>
+            </w:r>
+            <w:r>
+              <w:rPr>
+                <w:rFonts w:ascii="Times New Roman" w:eastAsia="Times New Roman" w:hAnsi="Times New Roman" w:cs="Times New Roman"/>
+              </w:rPr>
+              <w:t>arantizar la seguridad y privacidad de los datos de los pacientes, cumpliendo con las normativas locales e internacionales de protección de datos</w:t>
             </w:r>
           </w:p>
         </w:tc>
@@ -827,6 +983,12 @@
                 <w:rFonts w:ascii="Times New Roman" w:eastAsia="Times New Roman" w:hAnsi="Times New Roman" w:cs="Times New Roman"/>
               </w:rPr>
             </w:pPr>
+            <w:r>
+              <w:rPr>
+                <w:rFonts w:ascii="Times New Roman" w:eastAsia="Times New Roman" w:hAnsi="Times New Roman" w:cs="Times New Roman"/>
+              </w:rPr>
+              <w:t>Optimizar la calidad del servicio médico ofrecido a los pacientes mediante un acceso más rápido y confiable a su información clínica</w:t>
+            </w:r>
           </w:p>
         </w:tc>
       </w:tr>
@@ -850,8 +1012,6 @@
     </w:p>
     <w:p>
       <w:pPr>
-        <w:keepNext/>
-        <w:keepLines/>
         <w:pBdr>
           <w:top w:val="nil"/>
           <w:left w:val="nil"/>
@@ -859,34 +1019,13 @@
           <w:right w:val="nil"/>
           <w:between w:val="nil"/>
         </w:pBdr>
-        <w:shd w:val="clear" w:color="auto" w:fill="D9D9D9"/>
-        <w:ind w:left="0"/>
-        <w:rPr>
-          <w:rFonts w:ascii="Times New Roman" w:eastAsia="Times New Roman" w:hAnsi="Times New Roman" w:cs="Times New Roman"/>
-          <w:b/>
-          <w:sz w:val="28"/>
-          <w:szCs w:val="28"/>
-        </w:rPr>
-      </w:pPr>
-      <w:r>
-        <w:rPr>
-          <w:rFonts w:ascii="Times New Roman" w:eastAsia="Times New Roman" w:hAnsi="Times New Roman" w:cs="Times New Roman"/>
-          <w:b/>
-          <w:sz w:val="28"/>
-          <w:szCs w:val="28"/>
-        </w:rPr>
-        <w:t>D.</w:t>
-      </w:r>
-      <w:r>
-        <w:rPr>
-          <w:rFonts w:ascii="Times New Roman" w:eastAsia="Times New Roman" w:hAnsi="Times New Roman" w:cs="Times New Roman"/>
-          <w:b/>
-          <w:sz w:val="28"/>
-          <w:szCs w:val="28"/>
-        </w:rPr>
-        <w:tab/>
-        <w:t>Alcance del Proyecto</w:t>
-      </w:r>
+        <w:ind w:left="0"/>
+        <w:rPr>
+          <w:rFonts w:ascii="Times New Roman" w:eastAsia="Times New Roman" w:hAnsi="Times New Roman" w:cs="Times New Roman"/>
+          <w:sz w:val="22"/>
+          <w:szCs w:val="22"/>
+        </w:rPr>
+      </w:pPr>
     </w:p>
     <w:p>
       <w:pPr>
@@ -908,6 +1047,132 @@
     <w:p>
       <w:pPr>
         <w:pBdr>
+          <w:top w:val="nil"/>
+          <w:left w:val="nil"/>
+          <w:bottom w:val="nil"/>
+          <w:right w:val="nil"/>
+          <w:between w:val="nil"/>
+        </w:pBdr>
+        <w:ind w:left="0"/>
+        <w:rPr>
+          <w:rFonts w:ascii="Times New Roman" w:eastAsia="Times New Roman" w:hAnsi="Times New Roman" w:cs="Times New Roman"/>
+          <w:sz w:val="22"/>
+          <w:szCs w:val="22"/>
+        </w:rPr>
+      </w:pPr>
+    </w:p>
+    <w:p>
+      <w:pPr>
+        <w:pBdr>
+          <w:top w:val="nil"/>
+          <w:left w:val="nil"/>
+          <w:bottom w:val="nil"/>
+          <w:right w:val="nil"/>
+          <w:between w:val="nil"/>
+        </w:pBdr>
+        <w:ind w:left="0"/>
+        <w:rPr>
+          <w:rFonts w:ascii="Times New Roman" w:eastAsia="Times New Roman" w:hAnsi="Times New Roman" w:cs="Times New Roman"/>
+          <w:sz w:val="22"/>
+          <w:szCs w:val="22"/>
+        </w:rPr>
+      </w:pPr>
+    </w:p>
+    <w:p>
+      <w:pPr>
+        <w:pBdr>
+          <w:top w:val="nil"/>
+          <w:left w:val="nil"/>
+          <w:bottom w:val="nil"/>
+          <w:right w:val="nil"/>
+          <w:between w:val="nil"/>
+        </w:pBdr>
+        <w:ind w:left="0"/>
+        <w:rPr>
+          <w:rFonts w:ascii="Times New Roman" w:eastAsia="Times New Roman" w:hAnsi="Times New Roman" w:cs="Times New Roman"/>
+          <w:sz w:val="22"/>
+          <w:szCs w:val="22"/>
+        </w:rPr>
+      </w:pPr>
+    </w:p>
+    <w:p>
+      <w:pPr>
+        <w:pBdr>
+          <w:top w:val="nil"/>
+          <w:left w:val="nil"/>
+          <w:bottom w:val="nil"/>
+          <w:right w:val="nil"/>
+          <w:between w:val="nil"/>
+        </w:pBdr>
+        <w:ind w:left="0"/>
+        <w:rPr>
+          <w:rFonts w:ascii="Times New Roman" w:eastAsia="Times New Roman" w:hAnsi="Times New Roman" w:cs="Times New Roman"/>
+          <w:sz w:val="22"/>
+          <w:szCs w:val="22"/>
+        </w:rPr>
+      </w:pPr>
+    </w:p>
+    <w:p>
+      <w:pPr>
+        <w:keepNext/>
+        <w:keepLines/>
+        <w:pBdr>
+          <w:top w:val="nil"/>
+          <w:left w:val="nil"/>
+          <w:bottom w:val="nil"/>
+          <w:right w:val="nil"/>
+          <w:between w:val="nil"/>
+        </w:pBdr>
+        <w:shd w:val="clear" w:color="auto" w:fill="D9D9D9"/>
+        <w:ind w:left="0"/>
+        <w:rPr>
+          <w:rFonts w:ascii="Times New Roman" w:eastAsia="Times New Roman" w:hAnsi="Times New Roman" w:cs="Times New Roman"/>
+          <w:b/>
+          <w:sz w:val="28"/>
+          <w:szCs w:val="28"/>
+        </w:rPr>
+      </w:pPr>
+      <w:r>
+        <w:rPr>
+          <w:rFonts w:ascii="Times New Roman" w:eastAsia="Times New Roman" w:hAnsi="Times New Roman" w:cs="Times New Roman"/>
+          <w:b/>
+          <w:sz w:val="28"/>
+          <w:szCs w:val="28"/>
+        </w:rPr>
+        <w:lastRenderedPageBreak/>
+        <w:t>D.</w:t>
+      </w:r>
+      <w:r>
+        <w:rPr>
+          <w:rFonts w:ascii="Times New Roman" w:eastAsia="Times New Roman" w:hAnsi="Times New Roman" w:cs="Times New Roman"/>
+          <w:b/>
+          <w:sz w:val="28"/>
+          <w:szCs w:val="28"/>
+        </w:rPr>
+        <w:tab/>
+        <w:t>Alcance del Proyecto</w:t>
+      </w:r>
+    </w:p>
+    <w:p>
+      <w:pPr>
+        <w:pBdr>
+          <w:top w:val="nil"/>
+          <w:left w:val="nil"/>
+          <w:bottom w:val="nil"/>
+          <w:right w:val="nil"/>
+          <w:between w:val="nil"/>
+        </w:pBdr>
+        <w:ind w:left="0"/>
+        <w:rPr>
+          <w:rFonts w:ascii="Times New Roman" w:eastAsia="Times New Roman" w:hAnsi="Times New Roman" w:cs="Times New Roman"/>
+          <w:sz w:val="22"/>
+          <w:szCs w:val="22"/>
+        </w:rPr>
+      </w:pPr>
+    </w:p>
+    <w:p>
+      <w:pPr>
+        <w:pBdr>
           <w:top w:val="single" w:sz="4" w:space="1" w:color="000000"/>
           <w:left w:val="single" w:sz="4" w:space="4" w:color="000000"/>
           <w:bottom w:val="single" w:sz="4" w:space="1" w:color="000000"/>
@@ -930,6 +1195,10 @@
     </w:p>
     <w:p>
       <w:pPr>
+        <w:numPr>
+          <w:ilvl w:val="0"/>
+          <w:numId w:val="6"/>
+        </w:numPr>
         <w:pBdr>
           <w:top w:val="single" w:sz="4" w:space="1" w:color="000000"/>
           <w:left w:val="single" w:sz="4" w:space="4" w:color="000000"/>
@@ -937,15 +1206,24 @@
           <w:right w:val="single" w:sz="4" w:space="0" w:color="000000"/>
           <w:between w:val="nil"/>
         </w:pBdr>
-        <w:ind w:left="0"/>
-        <w:rPr>
-          <w:rFonts w:ascii="Times New Roman" w:eastAsia="Times New Roman" w:hAnsi="Times New Roman" w:cs="Times New Roman"/>
-          <w:i/>
-        </w:rPr>
-      </w:pPr>
-    </w:p>
-    <w:p>
-      <w:pPr>
+        <w:ind w:left="180" w:hanging="180"/>
+        <w:rPr>
+          <w:rFonts w:ascii="Times New Roman" w:eastAsia="Times New Roman" w:hAnsi="Times New Roman" w:cs="Times New Roman"/>
+        </w:rPr>
+      </w:pPr>
+      <w:r>
+        <w:rPr>
+          <w:rFonts w:ascii="Times New Roman" w:eastAsia="Times New Roman" w:hAnsi="Times New Roman" w:cs="Times New Roman"/>
+        </w:rPr>
+        <w:t>Registro de pacientes</w:t>
+      </w:r>
+    </w:p>
+    <w:p>
+      <w:pPr>
+        <w:numPr>
+          <w:ilvl w:val="0"/>
+          <w:numId w:val="6"/>
+        </w:numPr>
         <w:pBdr>
           <w:top w:val="single" w:sz="4" w:space="1" w:color="000000"/>
           <w:left w:val="single" w:sz="4" w:space="4" w:color="000000"/>
@@ -953,21 +1231,36 @@
           <w:right w:val="single" w:sz="4" w:space="0" w:color="000000"/>
           <w:between w:val="nil"/>
         </w:pBdr>
-        <w:ind w:left="0"/>
-        <w:rPr>
-          <w:rFonts w:ascii="Times New Roman" w:eastAsia="Times New Roman" w:hAnsi="Times New Roman" w:cs="Times New Roman"/>
-        </w:rPr>
-      </w:pPr>
-      <w:r>
-        <w:rPr>
-          <w:rFonts w:ascii="Times New Roman" w:eastAsia="Times New Roman" w:hAnsi="Times New Roman" w:cs="Times New Roman"/>
-          <w:b/>
-        </w:rPr>
-        <w:t>Restricciones</w:t>
-      </w:r>
-    </w:p>
-    <w:p>
-      <w:pPr>
+        <w:ind w:left="180" w:hanging="180"/>
+        <w:rPr>
+          <w:rFonts w:ascii="Times New Roman" w:eastAsia="Times New Roman" w:hAnsi="Times New Roman" w:cs="Times New Roman"/>
+        </w:rPr>
+      </w:pPr>
+      <w:r>
+        <w:rPr>
+          <w:rFonts w:ascii="Times New Roman" w:eastAsia="Times New Roman" w:hAnsi="Times New Roman" w:cs="Times New Roman"/>
+        </w:rPr>
+        <w:t xml:space="preserve">Registro </w:t>
+      </w:r>
+      <w:r>
+        <w:rPr>
+          <w:rFonts w:ascii="Times New Roman" w:eastAsia="Times New Roman" w:hAnsi="Times New Roman" w:cs="Times New Roman"/>
+        </w:rPr>
+        <w:t xml:space="preserve">de </w:t>
+      </w:r>
+      <w:r>
+        <w:rPr>
+          <w:rFonts w:ascii="Times New Roman" w:eastAsia="Times New Roman" w:hAnsi="Times New Roman" w:cs="Times New Roman"/>
+        </w:rPr>
+        <w:t>historiales médicos en tiempo real</w:t>
+      </w:r>
+    </w:p>
+    <w:p>
+      <w:pPr>
+        <w:numPr>
+          <w:ilvl w:val="0"/>
+          <w:numId w:val="6"/>
+        </w:numPr>
         <w:pBdr>
           <w:top w:val="single" w:sz="4" w:space="1" w:color="000000"/>
           <w:left w:val="single" w:sz="4" w:space="4" w:color="000000"/>
@@ -975,15 +1268,24 @@
           <w:right w:val="single" w:sz="4" w:space="0" w:color="000000"/>
           <w:between w:val="nil"/>
         </w:pBdr>
-        <w:ind w:left="0"/>
-        <w:rPr>
-          <w:rFonts w:ascii="Times New Roman" w:eastAsia="Times New Roman" w:hAnsi="Times New Roman" w:cs="Times New Roman"/>
-          <w:b/>
-        </w:rPr>
-      </w:pPr>
-    </w:p>
-    <w:p>
-      <w:pPr>
+        <w:ind w:left="180" w:hanging="180"/>
+        <w:rPr>
+          <w:rFonts w:ascii="Times New Roman" w:eastAsia="Times New Roman" w:hAnsi="Times New Roman" w:cs="Times New Roman"/>
+        </w:rPr>
+      </w:pPr>
+      <w:r>
+        <w:rPr>
+          <w:rFonts w:ascii="Times New Roman" w:eastAsia="Times New Roman" w:hAnsi="Times New Roman" w:cs="Times New Roman"/>
+        </w:rPr>
+        <w:t>Actualización de historiales médicos en tiempo real</w:t>
+      </w:r>
+    </w:p>
+    <w:p>
+      <w:pPr>
+        <w:numPr>
+          <w:ilvl w:val="0"/>
+          <w:numId w:val="6"/>
+        </w:numPr>
         <w:pBdr>
           <w:top w:val="single" w:sz="4" w:space="1" w:color="000000"/>
           <w:left w:val="single" w:sz="4" w:space="4" w:color="000000"/>
@@ -991,19 +1293,309 @@
           <w:right w:val="single" w:sz="4" w:space="0" w:color="000000"/>
           <w:between w:val="nil"/>
         </w:pBdr>
+        <w:ind w:left="180" w:hanging="180"/>
+        <w:rPr>
+          <w:rFonts w:ascii="Times New Roman" w:eastAsia="Times New Roman" w:hAnsi="Times New Roman" w:cs="Times New Roman"/>
+        </w:rPr>
+      </w:pPr>
+      <w:r>
+        <w:rPr>
+          <w:rFonts w:ascii="Times New Roman" w:eastAsia="Times New Roman" w:hAnsi="Times New Roman" w:cs="Times New Roman"/>
+        </w:rPr>
+        <w:t>Acceso seguro y restringido basado en roles de usuario</w:t>
+      </w:r>
+    </w:p>
+    <w:p>
+      <w:pPr>
+        <w:numPr>
+          <w:ilvl w:val="0"/>
+          <w:numId w:val="6"/>
+        </w:numPr>
+        <w:pBdr>
+          <w:top w:val="single" w:sz="4" w:space="1" w:color="000000"/>
+          <w:left w:val="single" w:sz="4" w:space="4" w:color="000000"/>
+          <w:bottom w:val="single" w:sz="4" w:space="1" w:color="000000"/>
+          <w:right w:val="single" w:sz="4" w:space="0" w:color="000000"/>
+          <w:between w:val="nil"/>
+        </w:pBdr>
+        <w:ind w:left="180" w:hanging="180"/>
+        <w:rPr>
+          <w:rFonts w:ascii="Times New Roman" w:eastAsia="Times New Roman" w:hAnsi="Times New Roman" w:cs="Times New Roman"/>
+        </w:rPr>
+      </w:pPr>
+      <w:r>
+        <w:rPr>
+          <w:rFonts w:ascii="Times New Roman" w:eastAsia="Times New Roman" w:hAnsi="Times New Roman" w:cs="Times New Roman"/>
+        </w:rPr>
+        <w:t>Visualización de historiales médicos</w:t>
+      </w:r>
+    </w:p>
+    <w:p>
+      <w:pPr>
+        <w:numPr>
+          <w:ilvl w:val="0"/>
+          <w:numId w:val="6"/>
+        </w:numPr>
+        <w:pBdr>
+          <w:top w:val="single" w:sz="4" w:space="1" w:color="000000"/>
+          <w:left w:val="single" w:sz="4" w:space="4" w:color="000000"/>
+          <w:bottom w:val="single" w:sz="4" w:space="1" w:color="000000"/>
+          <w:right w:val="single" w:sz="4" w:space="0" w:color="000000"/>
+          <w:between w:val="nil"/>
+        </w:pBdr>
+        <w:ind w:left="180" w:hanging="180"/>
+        <w:rPr>
+          <w:rFonts w:ascii="Times New Roman" w:eastAsia="Times New Roman" w:hAnsi="Times New Roman" w:cs="Times New Roman"/>
+        </w:rPr>
+      </w:pPr>
+      <w:r>
+        <w:rPr>
+          <w:rFonts w:ascii="Times New Roman" w:eastAsia="Times New Roman" w:hAnsi="Times New Roman" w:cs="Times New Roman"/>
+        </w:rPr>
+        <w:t>Exportación de historiales médicos en PDF</w:t>
+      </w:r>
+    </w:p>
+    <w:p>
+      <w:pPr>
+        <w:pBdr>
+          <w:top w:val="single" w:sz="4" w:space="1" w:color="000000"/>
+          <w:left w:val="single" w:sz="4" w:space="4" w:color="000000"/>
+          <w:bottom w:val="single" w:sz="4" w:space="1" w:color="000000"/>
+          <w:right w:val="single" w:sz="4" w:space="0" w:color="000000"/>
+          <w:between w:val="nil"/>
+        </w:pBdr>
         <w:ind w:left="0"/>
         <w:rPr>
           <w:rFonts w:ascii="Times New Roman" w:eastAsia="Times New Roman" w:hAnsi="Times New Roman" w:cs="Times New Roman"/>
           <w:b/>
         </w:rPr>
       </w:pPr>
+    </w:p>
+    <w:p>
+      <w:pPr>
+        <w:pBdr>
+          <w:top w:val="single" w:sz="4" w:space="1" w:color="000000"/>
+          <w:left w:val="single" w:sz="4" w:space="4" w:color="000000"/>
+          <w:bottom w:val="single" w:sz="4" w:space="1" w:color="000000"/>
+          <w:right w:val="single" w:sz="4" w:space="0" w:color="000000"/>
+          <w:between w:val="nil"/>
+        </w:pBdr>
+        <w:ind w:left="0"/>
+        <w:rPr>
+          <w:rFonts w:ascii="Times New Roman" w:eastAsia="Times New Roman" w:hAnsi="Times New Roman" w:cs="Times New Roman"/>
+        </w:rPr>
+      </w:pPr>
       <w:r>
         <w:rPr>
           <w:rFonts w:ascii="Times New Roman" w:eastAsia="Times New Roman" w:hAnsi="Times New Roman" w:cs="Times New Roman"/>
           <w:b/>
         </w:rPr>
+        <w:t>Restricciones</w:t>
+      </w:r>
+    </w:p>
+    <w:p>
+      <w:pPr>
+        <w:numPr>
+          <w:ilvl w:val="0"/>
+          <w:numId w:val="6"/>
+        </w:numPr>
+        <w:pBdr>
+          <w:top w:val="single" w:sz="4" w:space="1" w:color="000000"/>
+          <w:left w:val="single" w:sz="4" w:space="4" w:color="000000"/>
+          <w:bottom w:val="single" w:sz="4" w:space="1" w:color="000000"/>
+          <w:right w:val="single" w:sz="4" w:space="0" w:color="000000"/>
+          <w:between w:val="nil"/>
+        </w:pBdr>
+        <w:ind w:left="180" w:hanging="180"/>
+        <w:rPr>
+          <w:rFonts w:ascii="Times New Roman" w:eastAsia="Times New Roman" w:hAnsi="Times New Roman" w:cs="Times New Roman"/>
+        </w:rPr>
+      </w:pPr>
+      <w:r>
+        <w:rPr>
+          <w:rFonts w:ascii="Times New Roman" w:eastAsia="Times New Roman" w:hAnsi="Times New Roman" w:cs="Times New Roman"/>
+        </w:rPr>
+        <w:t>El acceso al sistema es solo para enfermeras y personal administrativo</w:t>
+      </w:r>
+    </w:p>
+    <w:p>
+      <w:pPr>
+        <w:numPr>
+          <w:ilvl w:val="0"/>
+          <w:numId w:val="6"/>
+        </w:numPr>
+        <w:pBdr>
+          <w:top w:val="single" w:sz="4" w:space="1" w:color="000000"/>
+          <w:left w:val="single" w:sz="4" w:space="4" w:color="000000"/>
+          <w:bottom w:val="single" w:sz="4" w:space="1" w:color="000000"/>
+          <w:right w:val="single" w:sz="4" w:space="0" w:color="000000"/>
+          <w:between w:val="nil"/>
+        </w:pBdr>
+        <w:ind w:left="180" w:hanging="180"/>
+        <w:rPr>
+          <w:rFonts w:ascii="Times New Roman" w:eastAsia="Times New Roman" w:hAnsi="Times New Roman" w:cs="Times New Roman"/>
+        </w:rPr>
+      </w:pPr>
+      <w:r>
+        <w:rPr>
+          <w:rFonts w:ascii="Times New Roman" w:eastAsia="Times New Roman" w:hAnsi="Times New Roman" w:cs="Times New Roman"/>
+        </w:rPr>
+        <w:t>Dependencia de la capacitación continua del personal para el uso óptimo del sistema</w:t>
+      </w:r>
+    </w:p>
+    <w:p>
+      <w:pPr>
+        <w:numPr>
+          <w:ilvl w:val="0"/>
+          <w:numId w:val="6"/>
+        </w:numPr>
+        <w:pBdr>
+          <w:top w:val="single" w:sz="4" w:space="1" w:color="000000"/>
+          <w:left w:val="single" w:sz="4" w:space="4" w:color="000000"/>
+          <w:bottom w:val="single" w:sz="4" w:space="1" w:color="000000"/>
+          <w:right w:val="single" w:sz="4" w:space="0" w:color="000000"/>
+          <w:between w:val="nil"/>
+        </w:pBdr>
+        <w:ind w:left="180" w:hanging="180"/>
+        <w:rPr>
+          <w:rFonts w:ascii="Times New Roman" w:eastAsia="Times New Roman" w:hAnsi="Times New Roman" w:cs="Times New Roman"/>
+        </w:rPr>
+      </w:pPr>
+      <w:r>
+        <w:rPr>
+          <w:rFonts w:ascii="Times New Roman" w:eastAsia="Times New Roman" w:hAnsi="Times New Roman" w:cs="Times New Roman"/>
+        </w:rPr>
+        <w:t>El sistema requiere de una infraestructura de TI adecuada y actualizada en las instalaciones del cliente</w:t>
+      </w:r>
+    </w:p>
+    <w:p>
+      <w:pPr>
+        <w:pBdr>
+          <w:top w:val="single" w:sz="4" w:space="1" w:color="000000"/>
+          <w:left w:val="single" w:sz="4" w:space="4" w:color="000000"/>
+          <w:bottom w:val="single" w:sz="4" w:space="1" w:color="000000"/>
+          <w:right w:val="single" w:sz="4" w:space="0" w:color="000000"/>
+          <w:between w:val="nil"/>
+        </w:pBdr>
+        <w:ind w:left="0"/>
+        <w:rPr>
+          <w:rFonts w:ascii="Times New Roman" w:eastAsia="Times New Roman" w:hAnsi="Times New Roman" w:cs="Times New Roman"/>
+        </w:rPr>
+      </w:pPr>
+    </w:p>
+    <w:p>
+      <w:pPr>
+        <w:pBdr>
+          <w:top w:val="single" w:sz="4" w:space="1" w:color="000000"/>
+          <w:left w:val="single" w:sz="4" w:space="4" w:color="000000"/>
+          <w:bottom w:val="single" w:sz="4" w:space="1" w:color="000000"/>
+          <w:right w:val="single" w:sz="4" w:space="0" w:color="000000"/>
+          <w:between w:val="nil"/>
+        </w:pBdr>
+        <w:ind w:left="0"/>
+        <w:rPr>
+          <w:rFonts w:ascii="Times New Roman" w:eastAsia="Times New Roman" w:hAnsi="Times New Roman" w:cs="Times New Roman"/>
+          <w:b/>
+        </w:rPr>
+      </w:pPr>
+      <w:r>
+        <w:rPr>
+          <w:rFonts w:ascii="Times New Roman" w:eastAsia="Times New Roman" w:hAnsi="Times New Roman" w:cs="Times New Roman"/>
+          <w:b/>
+        </w:rPr>
         <w:t>Beneficios para los destinatarios:</w:t>
       </w:r>
+    </w:p>
+    <w:p>
+      <w:pPr>
+        <w:numPr>
+          <w:ilvl w:val="0"/>
+          <w:numId w:val="6"/>
+        </w:numPr>
+        <w:pBdr>
+          <w:top w:val="single" w:sz="4" w:space="1" w:color="000000"/>
+          <w:left w:val="single" w:sz="4" w:space="4" w:color="000000"/>
+          <w:bottom w:val="single" w:sz="4" w:space="1" w:color="000000"/>
+          <w:right w:val="single" w:sz="4" w:space="0" w:color="000000"/>
+          <w:between w:val="nil"/>
+        </w:pBdr>
+        <w:ind w:left="180" w:hanging="180"/>
+        <w:rPr>
+          <w:rFonts w:ascii="Times New Roman" w:eastAsia="Times New Roman" w:hAnsi="Times New Roman" w:cs="Times New Roman"/>
+        </w:rPr>
+      </w:pPr>
+      <w:r>
+        <w:rPr>
+          <w:rFonts w:ascii="Times New Roman" w:eastAsia="Times New Roman" w:hAnsi="Times New Roman" w:cs="Times New Roman"/>
+        </w:rPr>
+        <w:t>Acceso rápido y eficiente a la información médica, mejorando la toma de decisiones clínicas</w:t>
+      </w:r>
+    </w:p>
+    <w:p>
+      <w:pPr>
+        <w:numPr>
+          <w:ilvl w:val="0"/>
+          <w:numId w:val="6"/>
+        </w:numPr>
+        <w:pBdr>
+          <w:top w:val="single" w:sz="4" w:space="1" w:color="000000"/>
+          <w:left w:val="single" w:sz="4" w:space="4" w:color="000000"/>
+          <w:bottom w:val="single" w:sz="4" w:space="1" w:color="000000"/>
+          <w:right w:val="single" w:sz="4" w:space="0" w:color="000000"/>
+          <w:between w:val="nil"/>
+        </w:pBdr>
+        <w:ind w:left="180" w:hanging="180"/>
+        <w:rPr>
+          <w:rFonts w:ascii="Times New Roman" w:eastAsia="Times New Roman" w:hAnsi="Times New Roman" w:cs="Times New Roman"/>
+        </w:rPr>
+      </w:pPr>
+      <w:r>
+        <w:rPr>
+          <w:rFonts w:ascii="Times New Roman" w:eastAsia="Times New Roman" w:hAnsi="Times New Roman" w:cs="Times New Roman"/>
+        </w:rPr>
+        <w:t>Mejora en la seguridad de los datos del paciente, reduciendo riesgos de pérdidas o filtraciones de información</w:t>
+      </w:r>
+    </w:p>
+    <w:p>
+      <w:pPr>
+        <w:numPr>
+          <w:ilvl w:val="0"/>
+          <w:numId w:val="6"/>
+        </w:numPr>
+        <w:pBdr>
+          <w:top w:val="single" w:sz="4" w:space="1" w:color="000000"/>
+          <w:left w:val="single" w:sz="4" w:space="4" w:color="000000"/>
+          <w:bottom w:val="single" w:sz="4" w:space="1" w:color="000000"/>
+          <w:right w:val="single" w:sz="4" w:space="0" w:color="000000"/>
+          <w:between w:val="nil"/>
+        </w:pBdr>
+        <w:ind w:left="180" w:hanging="180"/>
+        <w:rPr>
+          <w:rFonts w:ascii="Times New Roman" w:eastAsia="Times New Roman" w:hAnsi="Times New Roman" w:cs="Times New Roman"/>
+        </w:rPr>
+      </w:pPr>
+      <w:r>
+        <w:rPr>
+          <w:rFonts w:ascii="Times New Roman" w:eastAsia="Times New Roman" w:hAnsi="Times New Roman" w:cs="Times New Roman"/>
+        </w:rPr>
+        <w:t>Incremento en la satisfacción del paciente debido a una atención más personalizada y rápida</w:t>
+      </w:r>
+    </w:p>
+    <w:p>
+      <w:pPr>
+        <w:pBdr>
+          <w:top w:val="single" w:sz="4" w:space="1" w:color="000000"/>
+          <w:left w:val="single" w:sz="4" w:space="4" w:color="000000"/>
+          <w:bottom w:val="single" w:sz="4" w:space="1" w:color="000000"/>
+          <w:right w:val="single" w:sz="4" w:space="0" w:color="000000"/>
+          <w:between w:val="nil"/>
+        </w:pBdr>
+        <w:ind w:left="0"/>
+        <w:rPr>
+          <w:rFonts w:ascii="Times New Roman" w:eastAsia="Times New Roman" w:hAnsi="Times New Roman" w:cs="Times New Roman"/>
+          <w:b/>
+        </w:rPr>
+      </w:pPr>
     </w:p>
     <w:p>
       <w:pPr>
@@ -1116,9 +1708,26 @@
         <w:ind w:left="0"/>
         <w:rPr>
           <w:rFonts w:ascii="Times New Roman" w:eastAsia="Times New Roman" w:hAnsi="Times New Roman" w:cs="Times New Roman"/>
-          <w:i/>
-        </w:rPr>
-      </w:pPr>
+        </w:rPr>
+      </w:pPr>
+      <w:r>
+        <w:rPr>
+          <w:rFonts w:ascii="Times New Roman" w:eastAsia="Times New Roman" w:hAnsi="Times New Roman" w:cs="Times New Roman"/>
+        </w:rPr>
+        <w:t>●Un Gerente de proyecto - $</w:t>
+      </w:r>
+      <w:r>
+        <w:rPr>
+          <w:rFonts w:ascii="Times New Roman" w:eastAsia="Times New Roman" w:hAnsi="Times New Roman" w:cs="Times New Roman"/>
+        </w:rPr>
+        <w:t>3000</w:t>
+      </w:r>
+      <w:r>
+        <w:rPr>
+          <w:rFonts w:ascii="Times New Roman" w:eastAsia="Times New Roman" w:hAnsi="Times New Roman" w:cs="Times New Roman"/>
+        </w:rPr>
+        <w:t>/mes</w:t>
+      </w:r>
     </w:p>
     <w:p>
       <w:pPr>
@@ -1132,32 +1741,202 @@
         <w:ind w:left="0"/>
         <w:rPr>
           <w:rFonts w:ascii="Times New Roman" w:eastAsia="Times New Roman" w:hAnsi="Times New Roman" w:cs="Times New Roman"/>
+        </w:rPr>
+      </w:pPr>
+      <w:r>
+        <w:rPr>
+          <w:rFonts w:ascii="Times New Roman" w:eastAsia="Times New Roman" w:hAnsi="Times New Roman" w:cs="Times New Roman"/>
+        </w:rPr>
+        <w:t>●</w:t>
+      </w:r>
+      <w:r>
+        <w:rPr>
+          <w:rFonts w:ascii="Times New Roman" w:eastAsia="Times New Roman" w:hAnsi="Times New Roman" w:cs="Times New Roman"/>
+        </w:rPr>
+        <w:t>Dos</w:t>
+      </w:r>
+      <w:r>
+        <w:rPr>
+          <w:rFonts w:ascii="Times New Roman" w:eastAsia="Times New Roman" w:hAnsi="Times New Roman" w:cs="Times New Roman"/>
+        </w:rPr>
+        <w:t xml:space="preserve"> programadores backend - $</w:t>
+      </w:r>
+      <w:r>
+        <w:rPr>
+          <w:rFonts w:ascii="Times New Roman" w:eastAsia="Times New Roman" w:hAnsi="Times New Roman" w:cs="Times New Roman"/>
+        </w:rPr>
+        <w:t>2</w:t>
+      </w:r>
+      <w:r>
+        <w:rPr>
+          <w:rFonts w:ascii="Times New Roman" w:eastAsia="Times New Roman" w:hAnsi="Times New Roman" w:cs="Times New Roman"/>
+        </w:rPr>
+        <w:t>000/mes</w:t>
+      </w:r>
+    </w:p>
+    <w:p>
+      <w:pPr>
+        <w:pBdr>
+          <w:top w:val="single" w:sz="4" w:space="1" w:color="000000"/>
+          <w:left w:val="single" w:sz="4" w:space="4" w:color="000000"/>
+          <w:bottom w:val="single" w:sz="4" w:space="1" w:color="000000"/>
+          <w:right w:val="single" w:sz="4" w:space="0" w:color="000000"/>
+          <w:between w:val="nil"/>
+        </w:pBdr>
+        <w:ind w:left="0"/>
+        <w:rPr>
+          <w:rFonts w:ascii="Times New Roman" w:eastAsia="Times New Roman" w:hAnsi="Times New Roman" w:cs="Times New Roman"/>
+        </w:rPr>
+      </w:pPr>
+    </w:p>
+    <w:p>
+      <w:pPr>
+        <w:pBdr>
+          <w:top w:val="single" w:sz="4" w:space="1" w:color="000000"/>
+          <w:left w:val="single" w:sz="4" w:space="4" w:color="000000"/>
+          <w:bottom w:val="single" w:sz="4" w:space="1" w:color="000000"/>
+          <w:right w:val="single" w:sz="4" w:space="0" w:color="000000"/>
+          <w:between w:val="nil"/>
+        </w:pBdr>
+        <w:ind w:left="0"/>
+        <w:rPr>
+          <w:rFonts w:ascii="Times New Roman" w:eastAsia="Times New Roman" w:hAnsi="Times New Roman" w:cs="Times New Roman"/>
+        </w:rPr>
+      </w:pPr>
+      <w:r>
+        <w:rPr>
+          <w:rFonts w:ascii="Times New Roman" w:eastAsia="Times New Roman" w:hAnsi="Times New Roman" w:cs="Times New Roman"/>
+          <w:b/>
+        </w:rPr>
+        <w:t>Estimación de Fechas Para Programar</w:t>
+      </w:r>
+      <w:r>
+        <w:rPr>
+          <w:rFonts w:ascii="Times New Roman" w:eastAsia="Times New Roman" w:hAnsi="Times New Roman" w:cs="Times New Roman"/>
+          <w:b/>
+        </w:rPr>
+        <w:t>:</w:t>
+      </w:r>
+      <w:r>
+        <w:rPr>
+          <w:rFonts w:ascii="Times New Roman" w:eastAsia="Times New Roman" w:hAnsi="Times New Roman" w:cs="Times New Roman"/>
+        </w:rPr>
+        <w:t xml:space="preserve"> </w:t>
+      </w:r>
+    </w:p>
+    <w:p>
+      <w:pPr>
+        <w:numPr>
+          <w:ilvl w:val="0"/>
+          <w:numId w:val="6"/>
+        </w:numPr>
+        <w:pBdr>
+          <w:top w:val="single" w:sz="4" w:space="1" w:color="000000"/>
+          <w:left w:val="single" w:sz="4" w:space="4" w:color="000000"/>
+          <w:bottom w:val="single" w:sz="4" w:space="1" w:color="000000"/>
+          <w:right w:val="single" w:sz="4" w:space="0" w:color="000000"/>
+          <w:between w:val="nil"/>
+        </w:pBdr>
+        <w:ind w:left="180" w:hanging="180"/>
+      </w:pPr>
+      <w:r>
+        <w:rPr>
+          <w:rFonts w:ascii="Times New Roman" w:eastAsia="Times New Roman" w:hAnsi="Times New Roman" w:cs="Times New Roman"/>
+        </w:rPr>
+        <w:t xml:space="preserve">Fecha de inicio: </w:t>
+      </w:r>
+      <w:r>
+        <w:rPr>
+          <w:rFonts w:ascii="Times New Roman" w:eastAsia="Times New Roman" w:hAnsi="Times New Roman" w:cs="Times New Roman"/>
+        </w:rPr>
+        <w:t>4</w:t>
+      </w:r>
+      <w:r>
+        <w:rPr>
+          <w:rFonts w:ascii="Times New Roman" w:eastAsia="Times New Roman" w:hAnsi="Times New Roman" w:cs="Times New Roman"/>
+        </w:rPr>
+        <w:t xml:space="preserve"> de abril de 202</w:t>
+      </w:r>
+      <w:r>
+        <w:rPr>
+          <w:rFonts w:ascii="Times New Roman" w:eastAsia="Times New Roman" w:hAnsi="Times New Roman" w:cs="Times New Roman"/>
+        </w:rPr>
+        <w:t>4</w:t>
+      </w:r>
+      <w:r>
+        <w:rPr>
+          <w:rFonts w:ascii="Times New Roman" w:eastAsia="Times New Roman" w:hAnsi="Times New Roman" w:cs="Times New Roman"/>
+        </w:rPr>
+        <w:t xml:space="preserve"> </w:t>
+      </w:r>
+    </w:p>
+    <w:p>
+      <w:pPr>
+        <w:numPr>
+          <w:ilvl w:val="0"/>
+          <w:numId w:val="6"/>
+        </w:numPr>
+        <w:pBdr>
+          <w:top w:val="single" w:sz="4" w:space="1" w:color="000000"/>
+          <w:left w:val="single" w:sz="4" w:space="4" w:color="000000"/>
+          <w:bottom w:val="single" w:sz="4" w:space="1" w:color="000000"/>
+          <w:right w:val="single" w:sz="4" w:space="0" w:color="000000"/>
+          <w:between w:val="nil"/>
+        </w:pBdr>
+        <w:ind w:left="180" w:hanging="180"/>
+      </w:pPr>
+      <w:r>
+        <w:rPr>
+          <w:rFonts w:ascii="Times New Roman" w:eastAsia="Times New Roman" w:hAnsi="Times New Roman" w:cs="Times New Roman"/>
+        </w:rPr>
+        <w:t xml:space="preserve">Fecha de término: </w:t>
+      </w:r>
+      <w:r>
+        <w:rPr>
+          <w:rFonts w:ascii="Times New Roman" w:eastAsia="Times New Roman" w:hAnsi="Times New Roman" w:cs="Times New Roman"/>
+        </w:rPr>
+        <w:t>12</w:t>
+      </w:r>
+      <w:r>
+        <w:rPr>
+          <w:rFonts w:ascii="Times New Roman" w:eastAsia="Times New Roman" w:hAnsi="Times New Roman" w:cs="Times New Roman"/>
+        </w:rPr>
+        <w:t xml:space="preserve"> de ju</w:t>
+      </w:r>
+      <w:r>
+        <w:rPr>
+          <w:rFonts w:ascii="Times New Roman" w:eastAsia="Times New Roman" w:hAnsi="Times New Roman" w:cs="Times New Roman"/>
+        </w:rPr>
+        <w:t>l</w:t>
+      </w:r>
+      <w:r>
+        <w:rPr>
+          <w:rFonts w:ascii="Times New Roman" w:eastAsia="Times New Roman" w:hAnsi="Times New Roman" w:cs="Times New Roman"/>
+        </w:rPr>
+        <w:t>io 202</w:t>
+      </w:r>
+      <w:r>
+        <w:rPr>
+          <w:rFonts w:ascii="Times New Roman" w:eastAsia="Times New Roman" w:hAnsi="Times New Roman" w:cs="Times New Roman"/>
+        </w:rPr>
+        <w:t>4</w:t>
+      </w:r>
+    </w:p>
+    <w:p>
+      <w:pPr>
+        <w:pBdr>
+          <w:top w:val="single" w:sz="4" w:space="1" w:color="000000"/>
+          <w:left w:val="single" w:sz="4" w:space="4" w:color="000000"/>
+          <w:bottom w:val="single" w:sz="4" w:space="1" w:color="000000"/>
+          <w:right w:val="single" w:sz="4" w:space="0" w:color="000000"/>
+          <w:between w:val="nil"/>
+        </w:pBdr>
+        <w:ind w:left="0"/>
+        <w:rPr>
+          <w:rFonts w:ascii="Times New Roman" w:eastAsia="Times New Roman" w:hAnsi="Times New Roman" w:cs="Times New Roman"/>
           <w:i/>
         </w:rPr>
       </w:pPr>
-      <w:proofErr w:type="gramStart"/>
-      <w:r>
-        <w:rPr>
-          <w:rFonts w:ascii="Times New Roman" w:eastAsia="Times New Roman" w:hAnsi="Times New Roman" w:cs="Times New Roman"/>
-          <w:b/>
-        </w:rPr>
-        <w:t>Estimación de Fechas a Programar</w:t>
-      </w:r>
-      <w:proofErr w:type="gramEnd"/>
-      <w:r>
-        <w:rPr>
-          <w:rFonts w:ascii="Times New Roman" w:eastAsia="Times New Roman" w:hAnsi="Times New Roman" w:cs="Times New Roman"/>
-          <w:b/>
-        </w:rPr>
-        <w:t>:</w:t>
-      </w:r>
-      <w:r>
-        <w:rPr>
-          <w:rFonts w:ascii="Times New Roman" w:eastAsia="Times New Roman" w:hAnsi="Times New Roman" w:cs="Times New Roman"/>
-          <w:i/>
-        </w:rPr>
-        <w:t xml:space="preserve"> </w:t>
-      </w:r>
     </w:p>
     <w:p>
       <w:pPr>
@@ -1296,7 +2075,14 @@
                 <w:rFonts w:ascii="Times New Roman" w:eastAsia="Times New Roman" w:hAnsi="Times New Roman" w:cs="Times New Roman"/>
                 <w:b/>
               </w:rPr>
-              <w:t>Funciones de usuario</w:t>
+              <w:t xml:space="preserve">Funciones de </w:t>
+            </w:r>
+            <w:r>
+              <w:rPr>
+                <w:rFonts w:ascii="Times New Roman" w:eastAsia="Times New Roman" w:hAnsi="Times New Roman" w:cs="Times New Roman"/>
+                <w:b/>
+              </w:rPr>
+              <w:t>personal administrativo</w:t>
             </w:r>
           </w:p>
         </w:tc>
@@ -1335,7 +2121,82 @@
               <w:rPr>
                 <w:rFonts w:ascii="Times New Roman" w:eastAsia="Times New Roman" w:hAnsi="Times New Roman" w:cs="Times New Roman"/>
               </w:rPr>
-              <w:t xml:space="preserve"> </w:t>
+              <w:t>Registro de pacientes</w:t>
+            </w:r>
+          </w:p>
+          <w:p>
+            <w:pPr>
+              <w:widowControl w:val="0"/>
+              <w:numPr>
+                <w:ilvl w:val="0"/>
+                <w:numId w:val="4"/>
+              </w:numPr>
+              <w:pBdr>
+                <w:top w:val="nil"/>
+                <w:left w:val="nil"/>
+                <w:bottom w:val="nil"/>
+                <w:right w:val="nil"/>
+                <w:between w:val="nil"/>
+              </w:pBdr>
+              <w:rPr>
+                <w:rFonts w:ascii="Times New Roman" w:eastAsia="Times New Roman" w:hAnsi="Times New Roman" w:cs="Times New Roman"/>
+              </w:rPr>
+            </w:pPr>
+            <w:r>
+              <w:rPr>
+                <w:rFonts w:ascii="Times New Roman" w:eastAsia="Times New Roman" w:hAnsi="Times New Roman" w:cs="Times New Roman"/>
+              </w:rPr>
+              <w:t>Registro de historial médico en tiempo real</w:t>
+            </w:r>
+          </w:p>
+          <w:p>
+            <w:pPr>
+              <w:widowControl w:val="0"/>
+              <w:numPr>
+                <w:ilvl w:val="0"/>
+                <w:numId w:val="4"/>
+              </w:numPr>
+              <w:pBdr>
+                <w:top w:val="nil"/>
+                <w:left w:val="nil"/>
+                <w:bottom w:val="nil"/>
+                <w:right w:val="nil"/>
+                <w:between w:val="nil"/>
+              </w:pBdr>
+              <w:rPr>
+                <w:rFonts w:ascii="Times New Roman" w:eastAsia="Times New Roman" w:hAnsi="Times New Roman" w:cs="Times New Roman"/>
+              </w:rPr>
+            </w:pPr>
+            <w:r>
+              <w:rPr>
+                <w:rFonts w:ascii="Times New Roman" w:eastAsia="Times New Roman" w:hAnsi="Times New Roman" w:cs="Times New Roman"/>
+              </w:rPr>
+              <w:t>Exportar historial médico en PDF</w:t>
+            </w:r>
+          </w:p>
+          <w:p>
+            <w:pPr>
+              <w:widowControl w:val="0"/>
+              <w:numPr>
+                <w:ilvl w:val="0"/>
+                <w:numId w:val="4"/>
+              </w:numPr>
+              <w:pBdr>
+                <w:top w:val="nil"/>
+                <w:left w:val="nil"/>
+                <w:bottom w:val="nil"/>
+                <w:right w:val="nil"/>
+                <w:between w:val="nil"/>
+              </w:pBdr>
+              <w:rPr>
+                <w:rFonts w:ascii="Times New Roman" w:eastAsia="Times New Roman" w:hAnsi="Times New Roman" w:cs="Times New Roman"/>
+              </w:rPr>
+            </w:pPr>
+            <w:r>
+              <w:rPr>
+                <w:rFonts w:ascii="Times New Roman" w:eastAsia="Times New Roman" w:hAnsi="Times New Roman" w:cs="Times New Roman"/>
+              </w:rPr>
+              <w:t>Visualización de historial médico</w:t>
             </w:r>
           </w:p>
         </w:tc>
@@ -1373,7 +2234,14 @@
                 <w:rFonts w:ascii="Times New Roman" w:eastAsia="Times New Roman" w:hAnsi="Times New Roman" w:cs="Times New Roman"/>
                 <w:b/>
               </w:rPr>
-              <w:t>Funciones de Administrador</w:t>
+              <w:t xml:space="preserve">Funciones de </w:t>
+            </w:r>
+            <w:r>
+              <w:rPr>
+                <w:rFonts w:ascii="Times New Roman" w:eastAsia="Times New Roman" w:hAnsi="Times New Roman" w:cs="Times New Roman"/>
+                <w:b/>
+              </w:rPr>
+              <w:t>médico</w:t>
             </w:r>
           </w:p>
         </w:tc>
@@ -1401,6 +2269,30 @@
                 <w:rFonts w:ascii="Times New Roman" w:eastAsia="Times New Roman" w:hAnsi="Times New Roman" w:cs="Times New Roman"/>
               </w:rPr>
             </w:pPr>
+            <w:r>
+              <w:rPr>
+                <w:rFonts w:ascii="Times New Roman" w:eastAsia="Times New Roman" w:hAnsi="Times New Roman" w:cs="Times New Roman"/>
+              </w:rPr>
+              <w:t>Registro de historial médico en tiempo real</w:t>
+            </w:r>
+          </w:p>
+          <w:p>
+            <w:pPr>
+              <w:widowControl w:val="0"/>
+              <w:numPr>
+                <w:ilvl w:val="0"/>
+                <w:numId w:val="5"/>
+              </w:numPr>
+              <w:rPr>
+                <w:rFonts w:ascii="Times New Roman" w:eastAsia="Times New Roman" w:hAnsi="Times New Roman" w:cs="Times New Roman"/>
+              </w:rPr>
+            </w:pPr>
+            <w:r>
+              <w:rPr>
+                <w:rFonts w:ascii="Times New Roman" w:eastAsia="Times New Roman" w:hAnsi="Times New Roman" w:cs="Times New Roman"/>
+              </w:rPr>
+              <w:t>Visualización de historial médico</w:t>
+            </w:r>
           </w:p>
         </w:tc>
       </w:tr>
@@ -1521,6 +2413,7 @@
           <w:sz w:val="28"/>
           <w:szCs w:val="28"/>
         </w:rPr>
+        <w:lastRenderedPageBreak/>
         <w:t>H.</w:t>
       </w:r>
       <w:r>
@@ -1720,6 +2613,12 @@
                 <w:rFonts w:ascii="Times New Roman" w:eastAsia="Times New Roman" w:hAnsi="Times New Roman" w:cs="Times New Roman"/>
               </w:rPr>
             </w:pPr>
+            <w:r>
+              <w:rPr>
+                <w:rFonts w:ascii="Times New Roman" w:eastAsia="Times New Roman" w:hAnsi="Times New Roman" w:cs="Times New Roman"/>
+              </w:rPr>
+              <w:t>03 / 05 / 2024</w:t>
+            </w:r>
           </w:p>
         </w:tc>
       </w:tr>
@@ -1763,6 +2662,30 @@
               </w:rPr>
               <w:t xml:space="preserve"> </w:t>
             </w:r>
+            <w:r>
+              <w:rPr>
+                <w:rFonts w:ascii="Times New Roman" w:eastAsia="Times New Roman" w:hAnsi="Times New Roman" w:cs="Times New Roman"/>
+              </w:rPr>
+              <w:t>Desarrollo de módulos de login</w:t>
+            </w:r>
+            <w:r>
+              <w:rPr>
+                <w:rFonts w:ascii="Times New Roman" w:eastAsia="Times New Roman" w:hAnsi="Times New Roman" w:cs="Times New Roman"/>
+              </w:rPr>
+              <w:t xml:space="preserve">, </w:t>
+            </w:r>
+            <w:r>
+              <w:rPr>
+                <w:rFonts w:ascii="Times New Roman" w:eastAsia="Times New Roman" w:hAnsi="Times New Roman" w:cs="Times New Roman"/>
+              </w:rPr>
+              <w:t>re</w:t>
+            </w:r>
+            <w:r>
+              <w:rPr>
+                <w:rFonts w:ascii="Times New Roman" w:eastAsia="Times New Roman" w:hAnsi="Times New Roman" w:cs="Times New Roman"/>
+              </w:rPr>
+              <w:t>gistro de Pacientes y Registro de Historial médico</w:t>
+            </w:r>
           </w:p>
         </w:tc>
         <w:tc>
@@ -1793,6 +2716,12 @@
                 <w:rFonts w:ascii="Times New Roman" w:eastAsia="Times New Roman" w:hAnsi="Times New Roman" w:cs="Times New Roman"/>
               </w:rPr>
             </w:pPr>
+            <w:r>
+              <w:rPr>
+                <w:rFonts w:ascii="Times New Roman" w:eastAsia="Times New Roman" w:hAnsi="Times New Roman" w:cs="Times New Roman"/>
+              </w:rPr>
+              <w:t>03 / 06 / 2024</w:t>
+            </w:r>
           </w:p>
         </w:tc>
       </w:tr>
@@ -1836,6 +2765,12 @@
               </w:rPr>
               <w:t xml:space="preserve"> </w:t>
             </w:r>
+            <w:r>
+              <w:rPr>
+                <w:rFonts w:ascii="Times New Roman" w:eastAsia="Times New Roman" w:hAnsi="Times New Roman" w:cs="Times New Roman"/>
+              </w:rPr>
+              <w:t>Desarrollo de Visualización de Historial Médico y Exportación de Historial Médico en PDF</w:t>
+            </w:r>
           </w:p>
         </w:tc>
         <w:tc>
@@ -1866,310 +2801,16 @@
                 <w:rFonts w:ascii="Times New Roman" w:eastAsia="Times New Roman" w:hAnsi="Times New Roman" w:cs="Times New Roman"/>
               </w:rPr>
             </w:pPr>
+            <w:r>
+              <w:rPr>
+                <w:rFonts w:ascii="Times New Roman" w:eastAsia="Times New Roman" w:hAnsi="Times New Roman" w:cs="Times New Roman"/>
+              </w:rPr>
+              <w:t>12 / 07 / 2024</w:t>
+            </w:r>
           </w:p>
         </w:tc>
       </w:tr>
     </w:tbl>
-    <w:p>
-      <w:pPr>
-        <w:pBdr>
-          <w:top w:val="nil"/>
-          <w:left w:val="nil"/>
-          <w:bottom w:val="nil"/>
-          <w:right w:val="nil"/>
-          <w:between w:val="nil"/>
-        </w:pBdr>
-        <w:tabs>
-          <w:tab w:val="right" w:pos="6480"/>
-        </w:tabs>
-        <w:ind w:left="0"/>
-        <w:rPr>
-          <w:rFonts w:ascii="Times New Roman" w:eastAsia="Times New Roman" w:hAnsi="Times New Roman" w:cs="Times New Roman"/>
-          <w:sz w:val="22"/>
-          <w:szCs w:val="22"/>
-        </w:rPr>
-      </w:pPr>
-    </w:p>
-    <w:p>
-      <w:pPr>
-        <w:pBdr>
-          <w:top w:val="nil"/>
-          <w:left w:val="nil"/>
-          <w:bottom w:val="nil"/>
-          <w:right w:val="nil"/>
-          <w:between w:val="nil"/>
-        </w:pBdr>
-        <w:tabs>
-          <w:tab w:val="right" w:pos="6480"/>
-        </w:tabs>
-        <w:ind w:left="0"/>
-        <w:rPr>
-          <w:rFonts w:ascii="Times New Roman" w:eastAsia="Times New Roman" w:hAnsi="Times New Roman" w:cs="Times New Roman"/>
-          <w:sz w:val="22"/>
-          <w:szCs w:val="22"/>
-        </w:rPr>
-      </w:pPr>
-    </w:p>
-    <w:p>
-      <w:pPr>
-        <w:pBdr>
-          <w:top w:val="nil"/>
-          <w:left w:val="nil"/>
-          <w:bottom w:val="nil"/>
-          <w:right w:val="nil"/>
-          <w:between w:val="nil"/>
-        </w:pBdr>
-        <w:tabs>
-          <w:tab w:val="right" w:pos="6480"/>
-        </w:tabs>
-        <w:ind w:left="0"/>
-        <w:rPr>
-          <w:rFonts w:ascii="Times New Roman" w:eastAsia="Times New Roman" w:hAnsi="Times New Roman" w:cs="Times New Roman"/>
-          <w:sz w:val="22"/>
-          <w:szCs w:val="22"/>
-        </w:rPr>
-      </w:pPr>
-    </w:p>
-    <w:p>
-      <w:pPr>
-        <w:pBdr>
-          <w:top w:val="nil"/>
-          <w:left w:val="nil"/>
-          <w:bottom w:val="nil"/>
-          <w:right w:val="nil"/>
-          <w:between w:val="nil"/>
-        </w:pBdr>
-        <w:tabs>
-          <w:tab w:val="right" w:pos="6480"/>
-        </w:tabs>
-        <w:ind w:left="0"/>
-        <w:rPr>
-          <w:rFonts w:ascii="Times New Roman" w:eastAsia="Times New Roman" w:hAnsi="Times New Roman" w:cs="Times New Roman"/>
-          <w:sz w:val="22"/>
-          <w:szCs w:val="22"/>
-        </w:rPr>
-      </w:pPr>
-    </w:p>
-    <w:p>
-      <w:pPr>
-        <w:pBdr>
-          <w:top w:val="nil"/>
-          <w:left w:val="nil"/>
-          <w:bottom w:val="nil"/>
-          <w:right w:val="nil"/>
-          <w:between w:val="nil"/>
-        </w:pBdr>
-        <w:tabs>
-          <w:tab w:val="right" w:pos="6480"/>
-        </w:tabs>
-        <w:ind w:left="0"/>
-        <w:rPr>
-          <w:rFonts w:ascii="Times New Roman" w:eastAsia="Times New Roman" w:hAnsi="Times New Roman" w:cs="Times New Roman"/>
-          <w:sz w:val="22"/>
-          <w:szCs w:val="22"/>
-        </w:rPr>
-      </w:pPr>
-    </w:p>
-    <w:p>
-      <w:pPr>
-        <w:pBdr>
-          <w:top w:val="nil"/>
-          <w:left w:val="nil"/>
-          <w:bottom w:val="nil"/>
-          <w:right w:val="nil"/>
-          <w:between w:val="nil"/>
-        </w:pBdr>
-        <w:tabs>
-          <w:tab w:val="right" w:pos="6480"/>
-        </w:tabs>
-        <w:ind w:left="0"/>
-        <w:rPr>
-          <w:rFonts w:ascii="Times New Roman" w:eastAsia="Times New Roman" w:hAnsi="Times New Roman" w:cs="Times New Roman"/>
-          <w:sz w:val="22"/>
-          <w:szCs w:val="22"/>
-        </w:rPr>
-      </w:pPr>
-    </w:p>
-    <w:p>
-      <w:pPr>
-        <w:pBdr>
-          <w:top w:val="nil"/>
-          <w:left w:val="nil"/>
-          <w:bottom w:val="nil"/>
-          <w:right w:val="nil"/>
-          <w:between w:val="nil"/>
-        </w:pBdr>
-        <w:tabs>
-          <w:tab w:val="right" w:pos="6480"/>
-        </w:tabs>
-        <w:ind w:left="0"/>
-        <w:rPr>
-          <w:rFonts w:ascii="Times New Roman" w:eastAsia="Times New Roman" w:hAnsi="Times New Roman" w:cs="Times New Roman"/>
-          <w:sz w:val="22"/>
-          <w:szCs w:val="22"/>
-        </w:rPr>
-      </w:pPr>
-    </w:p>
-    <w:p>
-      <w:pPr>
-        <w:pBdr>
-          <w:top w:val="nil"/>
-          <w:left w:val="nil"/>
-          <w:bottom w:val="nil"/>
-          <w:right w:val="nil"/>
-          <w:between w:val="nil"/>
-        </w:pBdr>
-        <w:tabs>
-          <w:tab w:val="right" w:pos="6480"/>
-        </w:tabs>
-        <w:ind w:left="0"/>
-        <w:rPr>
-          <w:rFonts w:ascii="Times New Roman" w:eastAsia="Times New Roman" w:hAnsi="Times New Roman" w:cs="Times New Roman"/>
-          <w:sz w:val="22"/>
-          <w:szCs w:val="22"/>
-        </w:rPr>
-      </w:pPr>
-    </w:p>
-    <w:p>
-      <w:pPr>
-        <w:pBdr>
-          <w:top w:val="nil"/>
-          <w:left w:val="nil"/>
-          <w:bottom w:val="nil"/>
-          <w:right w:val="nil"/>
-          <w:between w:val="nil"/>
-        </w:pBdr>
-        <w:tabs>
-          <w:tab w:val="right" w:pos="6480"/>
-        </w:tabs>
-        <w:ind w:left="0"/>
-        <w:rPr>
-          <w:rFonts w:ascii="Times New Roman" w:eastAsia="Times New Roman" w:hAnsi="Times New Roman" w:cs="Times New Roman"/>
-          <w:sz w:val="22"/>
-          <w:szCs w:val="22"/>
-        </w:rPr>
-      </w:pPr>
-    </w:p>
-    <w:p>
-      <w:pPr>
-        <w:pBdr>
-          <w:top w:val="nil"/>
-          <w:left w:val="nil"/>
-          <w:bottom w:val="nil"/>
-          <w:right w:val="nil"/>
-          <w:between w:val="nil"/>
-        </w:pBdr>
-        <w:tabs>
-          <w:tab w:val="right" w:pos="6480"/>
-        </w:tabs>
-        <w:ind w:left="0"/>
-        <w:rPr>
-          <w:rFonts w:ascii="Times New Roman" w:eastAsia="Times New Roman" w:hAnsi="Times New Roman" w:cs="Times New Roman"/>
-          <w:sz w:val="22"/>
-          <w:szCs w:val="22"/>
-        </w:rPr>
-      </w:pPr>
-    </w:p>
-    <w:p>
-      <w:pPr>
-        <w:pBdr>
-          <w:top w:val="nil"/>
-          <w:left w:val="nil"/>
-          <w:bottom w:val="nil"/>
-          <w:right w:val="nil"/>
-          <w:between w:val="nil"/>
-        </w:pBdr>
-        <w:tabs>
-          <w:tab w:val="right" w:pos="6480"/>
-        </w:tabs>
-        <w:ind w:left="0"/>
-        <w:rPr>
-          <w:rFonts w:ascii="Times New Roman" w:eastAsia="Times New Roman" w:hAnsi="Times New Roman" w:cs="Times New Roman"/>
-          <w:sz w:val="22"/>
-          <w:szCs w:val="22"/>
-        </w:rPr>
-      </w:pPr>
-    </w:p>
-    <w:p>
-      <w:pPr>
-        <w:pBdr>
-          <w:top w:val="nil"/>
-          <w:left w:val="nil"/>
-          <w:bottom w:val="nil"/>
-          <w:right w:val="nil"/>
-          <w:between w:val="nil"/>
-        </w:pBdr>
-        <w:tabs>
-          <w:tab w:val="right" w:pos="6480"/>
-        </w:tabs>
-        <w:ind w:left="0"/>
-        <w:rPr>
-          <w:rFonts w:ascii="Times New Roman" w:eastAsia="Times New Roman" w:hAnsi="Times New Roman" w:cs="Times New Roman"/>
-          <w:sz w:val="22"/>
-          <w:szCs w:val="22"/>
-        </w:rPr>
-      </w:pPr>
-    </w:p>
-    <w:p>
-      <w:pPr>
-        <w:pBdr>
-          <w:top w:val="nil"/>
-          <w:left w:val="nil"/>
-          <w:bottom w:val="nil"/>
-          <w:right w:val="nil"/>
-          <w:between w:val="nil"/>
-        </w:pBdr>
-        <w:tabs>
-          <w:tab w:val="right" w:pos="6480"/>
-        </w:tabs>
-        <w:ind w:left="0"/>
-        <w:rPr>
-          <w:rFonts w:ascii="Times New Roman" w:eastAsia="Times New Roman" w:hAnsi="Times New Roman" w:cs="Times New Roman"/>
-          <w:sz w:val="22"/>
-          <w:szCs w:val="22"/>
-        </w:rPr>
-      </w:pPr>
-    </w:p>
-    <w:p>
-      <w:pPr>
-        <w:pBdr>
-          <w:top w:val="nil"/>
-          <w:left w:val="nil"/>
-          <w:bottom w:val="nil"/>
-          <w:right w:val="nil"/>
-          <w:between w:val="nil"/>
-        </w:pBdr>
-        <w:tabs>
-          <w:tab w:val="right" w:pos="6480"/>
-        </w:tabs>
-        <w:ind w:left="0"/>
-        <w:rPr>
-          <w:rFonts w:ascii="Times New Roman" w:eastAsia="Times New Roman" w:hAnsi="Times New Roman" w:cs="Times New Roman"/>
-          <w:sz w:val="22"/>
-          <w:szCs w:val="22"/>
-        </w:rPr>
-      </w:pPr>
-    </w:p>
-    <w:p>
-      <w:pPr>
-        <w:pBdr>
-          <w:top w:val="nil"/>
-          <w:left w:val="nil"/>
-          <w:bottom w:val="nil"/>
-          <w:right w:val="nil"/>
-          <w:between w:val="nil"/>
-        </w:pBdr>
-        <w:tabs>
-          <w:tab w:val="right" w:pos="6480"/>
-        </w:tabs>
-        <w:ind w:left="0"/>
-        <w:rPr>
-          <w:rFonts w:ascii="Times New Roman" w:eastAsia="Times New Roman" w:hAnsi="Times New Roman" w:cs="Times New Roman"/>
-          <w:sz w:val="22"/>
-          <w:szCs w:val="22"/>
-        </w:rPr>
-      </w:pPr>
-    </w:p>
     <w:p>
       <w:pPr>
         <w:pBdr>
@@ -2390,147 +3031,6 @@
                 <w:between w:val="nil"/>
               </w:pBdr>
               <w:ind w:left="0"/>
-              <w:jc w:val="center"/>
-              <w:rPr>
-                <w:rFonts w:ascii="Times New Roman" w:eastAsia="Times New Roman" w:hAnsi="Times New Roman" w:cs="Times New Roman"/>
-                <w:b/>
-                <w:sz w:val="22"/>
-                <w:szCs w:val="22"/>
-              </w:rPr>
-            </w:pPr>
-          </w:p>
-          <w:p>
-            <w:pPr>
-              <w:widowControl w:val="0"/>
-              <w:pBdr>
-                <w:top w:val="nil"/>
-                <w:left w:val="nil"/>
-                <w:bottom w:val="nil"/>
-                <w:right w:val="nil"/>
-                <w:between w:val="nil"/>
-              </w:pBdr>
-              <w:ind w:left="0"/>
-              <w:jc w:val="center"/>
-              <w:rPr>
-                <w:rFonts w:ascii="Times New Roman" w:eastAsia="Times New Roman" w:hAnsi="Times New Roman" w:cs="Times New Roman"/>
-                <w:b/>
-                <w:sz w:val="22"/>
-                <w:szCs w:val="22"/>
-              </w:rPr>
-            </w:pPr>
-          </w:p>
-          <w:p>
-            <w:pPr>
-              <w:widowControl w:val="0"/>
-              <w:pBdr>
-                <w:top w:val="nil"/>
-                <w:left w:val="nil"/>
-                <w:bottom w:val="nil"/>
-                <w:right w:val="nil"/>
-                <w:between w:val="nil"/>
-              </w:pBdr>
-              <w:ind w:left="0"/>
-              <w:jc w:val="center"/>
-              <w:rPr>
-                <w:rFonts w:ascii="Times New Roman" w:eastAsia="Times New Roman" w:hAnsi="Times New Roman" w:cs="Times New Roman"/>
-                <w:b/>
-                <w:sz w:val="22"/>
-                <w:szCs w:val="22"/>
-              </w:rPr>
-            </w:pPr>
-          </w:p>
-          <w:p>
-            <w:pPr>
-              <w:widowControl w:val="0"/>
-              <w:pBdr>
-                <w:top w:val="nil"/>
-                <w:left w:val="nil"/>
-                <w:bottom w:val="nil"/>
-                <w:right w:val="nil"/>
-                <w:between w:val="nil"/>
-              </w:pBdr>
-              <w:ind w:left="0"/>
-              <w:jc w:val="center"/>
-              <w:rPr>
-                <w:rFonts w:ascii="Times New Roman" w:eastAsia="Times New Roman" w:hAnsi="Times New Roman" w:cs="Times New Roman"/>
-                <w:b/>
-                <w:sz w:val="22"/>
-                <w:szCs w:val="22"/>
-              </w:rPr>
-            </w:pPr>
-          </w:p>
-          <w:p>
-            <w:pPr>
-              <w:widowControl w:val="0"/>
-              <w:pBdr>
-                <w:top w:val="nil"/>
-                <w:left w:val="nil"/>
-                <w:bottom w:val="nil"/>
-                <w:right w:val="nil"/>
-                <w:between w:val="nil"/>
-              </w:pBdr>
-              <w:ind w:left="0"/>
-              <w:jc w:val="center"/>
-              <w:rPr>
-                <w:rFonts w:ascii="Times New Roman" w:eastAsia="Times New Roman" w:hAnsi="Times New Roman" w:cs="Times New Roman"/>
-                <w:b/>
-                <w:sz w:val="22"/>
-                <w:szCs w:val="22"/>
-              </w:rPr>
-            </w:pPr>
-          </w:p>
-          <w:p>
-            <w:pPr>
-              <w:widowControl w:val="0"/>
-              <w:pBdr>
-                <w:top w:val="nil"/>
-                <w:left w:val="nil"/>
-                <w:bottom w:val="nil"/>
-                <w:right w:val="nil"/>
-                <w:between w:val="nil"/>
-              </w:pBdr>
-              <w:ind w:left="0"/>
-              <w:jc w:val="center"/>
-              <w:rPr>
-                <w:rFonts w:ascii="Times New Roman" w:eastAsia="Times New Roman" w:hAnsi="Times New Roman" w:cs="Times New Roman"/>
-                <w:b/>
-                <w:sz w:val="22"/>
-                <w:szCs w:val="22"/>
-              </w:rPr>
-            </w:pPr>
-          </w:p>
-          <w:p>
-            <w:pPr>
-              <w:widowControl w:val="0"/>
-              <w:pBdr>
-                <w:top w:val="nil"/>
-                <w:left w:val="nil"/>
-                <w:bottom w:val="nil"/>
-                <w:right w:val="nil"/>
-                <w:between w:val="nil"/>
-              </w:pBdr>
-              <w:ind w:left="0"/>
-              <w:jc w:val="center"/>
-              <w:rPr>
-                <w:rFonts w:ascii="Times New Roman" w:eastAsia="Times New Roman" w:hAnsi="Times New Roman" w:cs="Times New Roman"/>
-                <w:b/>
-                <w:sz w:val="22"/>
-                <w:szCs w:val="22"/>
-              </w:rPr>
-            </w:pPr>
-          </w:p>
-          <w:p>
-            <w:pPr>
-              <w:widowControl w:val="0"/>
-              <w:pBdr>
-                <w:top w:val="nil"/>
-                <w:left w:val="nil"/>
-                <w:bottom w:val="nil"/>
-                <w:right w:val="nil"/>
-                <w:between w:val="nil"/>
-              </w:pBdr>
-              <w:ind w:left="0"/>
-              <w:jc w:val="center"/>
               <w:rPr>
                 <w:rFonts w:ascii="Times New Roman" w:eastAsia="Times New Roman" w:hAnsi="Times New Roman" w:cs="Times New Roman"/>
                 <w:b/>
@@ -2617,6 +3117,14 @@
                 <w:szCs w:val="22"/>
               </w:rPr>
             </w:pPr>
+            <w:r>
+              <w:rPr>
+                <w:rFonts w:ascii="Times New Roman" w:eastAsia="Times New Roman" w:hAnsi="Times New Roman" w:cs="Times New Roman"/>
+                <w:sz w:val="22"/>
+                <w:szCs w:val="22"/>
+              </w:rPr>
+              <w:t>Laptops</w:t>
+            </w:r>
           </w:p>
         </w:tc>
         <w:tc>
@@ -2707,6 +3215,14 @@
                 <w:szCs w:val="22"/>
               </w:rPr>
             </w:pPr>
+            <w:r>
+              <w:rPr>
+                <w:rFonts w:ascii="Times New Roman" w:eastAsia="Times New Roman" w:hAnsi="Times New Roman" w:cs="Times New Roman"/>
+                <w:sz w:val="22"/>
+                <w:szCs w:val="22"/>
+              </w:rPr>
+              <w:t>Internet</w:t>
+            </w:r>
           </w:p>
         </w:tc>
         <w:tc>
@@ -2797,6 +3313,30 @@
                 <w:szCs w:val="22"/>
               </w:rPr>
             </w:pPr>
+            <w:r>
+              <w:rPr>
+                <w:rFonts w:ascii="Times New Roman" w:eastAsia="Times New Roman" w:hAnsi="Times New Roman" w:cs="Times New Roman"/>
+                <w:sz w:val="22"/>
+                <w:szCs w:val="22"/>
+              </w:rPr>
+              <w:t xml:space="preserve">Pago </w:t>
+            </w:r>
+            <w:r>
+              <w:rPr>
+                <w:rFonts w:ascii="Times New Roman" w:eastAsia="Times New Roman" w:hAnsi="Times New Roman" w:cs="Times New Roman"/>
+                <w:sz w:val="22"/>
+                <w:szCs w:val="22"/>
+              </w:rPr>
+              <w:t>jefe</w:t>
+            </w:r>
+            <w:r>
+              <w:rPr>
+                <w:rFonts w:ascii="Times New Roman" w:eastAsia="Times New Roman" w:hAnsi="Times New Roman" w:cs="Times New Roman"/>
+                <w:sz w:val="22"/>
+                <w:szCs w:val="22"/>
+              </w:rPr>
+              <w:t xml:space="preserve"> de proyecto </w:t>
+            </w:r>
           </w:p>
         </w:tc>
         <w:tc>
@@ -2887,6 +3427,14 @@
                 <w:szCs w:val="22"/>
               </w:rPr>
             </w:pPr>
+            <w:r>
+              <w:rPr>
+                <w:rFonts w:ascii="Times New Roman" w:eastAsia="Times New Roman" w:hAnsi="Times New Roman" w:cs="Times New Roman"/>
+                <w:sz w:val="22"/>
+                <w:szCs w:val="22"/>
+              </w:rPr>
+              <w:t>Pago Programador backend</w:t>
+            </w:r>
           </w:p>
         </w:tc>
         <w:tc>
@@ -2918,6 +3466,210 @@
                 <w:szCs w:val="22"/>
               </w:rPr>
             </w:pPr>
+          </w:p>
+        </w:tc>
+      </w:tr>
+      <w:tr>
+        <w:trPr>
+          <w:trHeight w:val="460"/>
+        </w:trPr>
+        <w:tc>
+          <w:tcPr>
+            <w:tcW w:w="3118" w:type="dxa"/>
+            <w:vMerge w:val="restart"/>
+            <w:shd w:val="clear" w:color="auto" w:fill="auto"/>
+            <w:tcMar>
+              <w:top w:w="100" w:type="dxa"/>
+              <w:left w:w="100" w:type="dxa"/>
+              <w:bottom w:w="100" w:type="dxa"/>
+              <w:right w:w="100" w:type="dxa"/>
+            </w:tcMar>
+          </w:tcPr>
+          <w:p>
+            <w:pPr>
+              <w:widowControl w:val="0"/>
+              <w:pBdr>
+                <w:top w:val="nil"/>
+                <w:left w:val="nil"/>
+                <w:bottom w:val="nil"/>
+                <w:right w:val="nil"/>
+                <w:between w:val="nil"/>
+              </w:pBdr>
+              <w:ind w:left="0"/>
+              <w:jc w:val="center"/>
+              <w:rPr>
+                <w:rFonts w:ascii="Times New Roman" w:eastAsia="Times New Roman" w:hAnsi="Times New Roman" w:cs="Times New Roman"/>
+                <w:b/>
+                <w:sz w:val="22"/>
+                <w:szCs w:val="22"/>
+              </w:rPr>
+            </w:pPr>
+          </w:p>
+          <w:p>
+            <w:pPr>
+              <w:widowControl w:val="0"/>
+              <w:pBdr>
+                <w:top w:val="nil"/>
+                <w:left w:val="nil"/>
+                <w:bottom w:val="nil"/>
+                <w:right w:val="nil"/>
+                <w:between w:val="nil"/>
+              </w:pBdr>
+              <w:ind w:left="0"/>
+              <w:jc w:val="center"/>
+              <w:rPr>
+                <w:rFonts w:ascii="Times New Roman" w:eastAsia="Times New Roman" w:hAnsi="Times New Roman" w:cs="Times New Roman"/>
+                <w:b/>
+                <w:sz w:val="22"/>
+                <w:szCs w:val="22"/>
+              </w:rPr>
+            </w:pPr>
+          </w:p>
+          <w:p>
+            <w:pPr>
+              <w:widowControl w:val="0"/>
+              <w:pBdr>
+                <w:top w:val="nil"/>
+                <w:left w:val="nil"/>
+                <w:bottom w:val="nil"/>
+                <w:right w:val="nil"/>
+                <w:between w:val="nil"/>
+              </w:pBdr>
+              <w:ind w:left="0"/>
+              <w:jc w:val="center"/>
+              <w:rPr>
+                <w:rFonts w:ascii="Times New Roman" w:eastAsia="Times New Roman" w:hAnsi="Times New Roman" w:cs="Times New Roman"/>
+                <w:b/>
+                <w:sz w:val="22"/>
+                <w:szCs w:val="22"/>
+              </w:rPr>
+            </w:pPr>
+          </w:p>
+          <w:p>
+            <w:pPr>
+              <w:widowControl w:val="0"/>
+              <w:pBdr>
+                <w:top w:val="nil"/>
+                <w:left w:val="nil"/>
+                <w:bottom w:val="nil"/>
+                <w:right w:val="nil"/>
+                <w:between w:val="nil"/>
+              </w:pBdr>
+              <w:ind w:left="0"/>
+              <w:jc w:val="center"/>
+              <w:rPr>
+                <w:rFonts w:ascii="Times New Roman" w:eastAsia="Times New Roman" w:hAnsi="Times New Roman" w:cs="Times New Roman"/>
+                <w:b/>
+                <w:sz w:val="22"/>
+                <w:szCs w:val="22"/>
+              </w:rPr>
+            </w:pPr>
+          </w:p>
+          <w:p>
+            <w:pPr>
+              <w:widowControl w:val="0"/>
+              <w:pBdr>
+                <w:top w:val="nil"/>
+                <w:left w:val="nil"/>
+                <w:bottom w:val="nil"/>
+                <w:right w:val="nil"/>
+                <w:between w:val="nil"/>
+              </w:pBdr>
+              <w:ind w:left="0"/>
+              <w:jc w:val="center"/>
+              <w:rPr>
+                <w:rFonts w:ascii="Times New Roman" w:eastAsia="Times New Roman" w:hAnsi="Times New Roman" w:cs="Times New Roman"/>
+                <w:b/>
+                <w:sz w:val="22"/>
+                <w:szCs w:val="22"/>
+              </w:rPr>
+            </w:pPr>
+            <w:r>
+              <w:rPr>
+                <w:rFonts w:ascii="Times New Roman" w:eastAsia="Times New Roman" w:hAnsi="Times New Roman" w:cs="Times New Roman"/>
+                <w:b/>
+                <w:sz w:val="22"/>
+                <w:szCs w:val="22"/>
+              </w:rPr>
+              <w:t>Gastos Variables</w:t>
+            </w:r>
+          </w:p>
+        </w:tc>
+        <w:tc>
+          <w:tcPr>
+            <w:tcW w:w="3127" w:type="dxa"/>
+            <w:shd w:val="clear" w:color="auto" w:fill="auto"/>
+            <w:tcMar>
+              <w:top w:w="100" w:type="dxa"/>
+              <w:left w:w="100" w:type="dxa"/>
+              <w:bottom w:w="100" w:type="dxa"/>
+              <w:right w:w="100" w:type="dxa"/>
+            </w:tcMar>
+          </w:tcPr>
+          <w:p>
+            <w:pPr>
+              <w:widowControl w:val="0"/>
+              <w:pBdr>
+                <w:top w:val="nil"/>
+                <w:left w:val="nil"/>
+                <w:bottom w:val="nil"/>
+                <w:right w:val="nil"/>
+                <w:between w:val="nil"/>
+              </w:pBdr>
+              <w:ind w:left="0"/>
+              <w:rPr>
+                <w:rFonts w:ascii="Times New Roman" w:eastAsia="Times New Roman" w:hAnsi="Times New Roman" w:cs="Times New Roman"/>
+                <w:sz w:val="22"/>
+                <w:szCs w:val="22"/>
+              </w:rPr>
+            </w:pPr>
+            <w:r>
+              <w:rPr>
+                <w:rFonts w:ascii="Times New Roman" w:eastAsia="Times New Roman" w:hAnsi="Times New Roman" w:cs="Times New Roman"/>
+                <w:sz w:val="22"/>
+                <w:szCs w:val="22"/>
+              </w:rPr>
+              <w:t>Licencias de Software</w:t>
+            </w:r>
+          </w:p>
+        </w:tc>
+        <w:tc>
+          <w:tcPr>
+            <w:tcW w:w="3108" w:type="dxa"/>
+            <w:shd w:val="clear" w:color="auto" w:fill="auto"/>
+            <w:tcMar>
+              <w:top w:w="100" w:type="dxa"/>
+              <w:left w:w="100" w:type="dxa"/>
+              <w:bottom w:w="100" w:type="dxa"/>
+              <w:right w:w="100" w:type="dxa"/>
+            </w:tcMar>
+          </w:tcPr>
+          <w:p>
+            <w:pPr>
+              <w:widowControl w:val="0"/>
+              <w:pBdr>
+                <w:top w:val="nil"/>
+                <w:left w:val="nil"/>
+                <w:bottom w:val="nil"/>
+                <w:right w:val="nil"/>
+                <w:between w:val="nil"/>
+              </w:pBdr>
+              <w:ind w:left="0"/>
+              <w:jc w:val="center"/>
+              <w:rPr>
+                <w:rFonts w:ascii="Times New Roman" w:eastAsia="Times New Roman" w:hAnsi="Times New Roman" w:cs="Times New Roman"/>
+                <w:sz w:val="22"/>
+                <w:szCs w:val="22"/>
+              </w:rPr>
+            </w:pPr>
+            <w:r>
+              <w:rPr>
+                <w:rFonts w:ascii="Times New Roman" w:eastAsia="Times New Roman" w:hAnsi="Times New Roman" w:cs="Times New Roman"/>
+                <w:sz w:val="22"/>
+                <w:szCs w:val="22"/>
+              </w:rPr>
+              <w:t>S/ 500 mensual</w:t>
+            </w:r>
           </w:p>
         </w:tc>
       </w:tr>
@@ -2984,6 +3736,14 @@
                 <w:szCs w:val="22"/>
               </w:rPr>
             </w:pPr>
+            <w:r>
+              <w:rPr>
+                <w:rFonts w:ascii="Times New Roman" w:eastAsia="Times New Roman" w:hAnsi="Times New Roman" w:cs="Times New Roman"/>
+                <w:sz w:val="22"/>
+                <w:szCs w:val="22"/>
+              </w:rPr>
+              <w:t>Mantenimiento de Laptops</w:t>
+            </w:r>
           </w:p>
         </w:tc>
         <w:tc>
@@ -3015,6 +3775,14 @@
                 <w:szCs w:val="22"/>
               </w:rPr>
             </w:pPr>
+            <w:r>
+              <w:rPr>
+                <w:rFonts w:ascii="Times New Roman" w:eastAsia="Times New Roman" w:hAnsi="Times New Roman" w:cs="Times New Roman"/>
+                <w:sz w:val="22"/>
+                <w:szCs w:val="22"/>
+              </w:rPr>
+              <w:t>S/ 1000 mensual</w:t>
+            </w:r>
           </w:p>
         </w:tc>
       </w:tr>
@@ -3081,6 +3849,14 @@
                 <w:szCs w:val="22"/>
               </w:rPr>
             </w:pPr>
+            <w:r>
+              <w:rPr>
+                <w:rFonts w:ascii="Times New Roman" w:eastAsia="Times New Roman" w:hAnsi="Times New Roman" w:cs="Times New Roman"/>
+                <w:sz w:val="22"/>
+                <w:szCs w:val="22"/>
+              </w:rPr>
+              <w:t>Compra de periféricos</w:t>
+            </w:r>
           </w:p>
         </w:tc>
         <w:tc>
@@ -3112,6 +3888,14 @@
                 <w:szCs w:val="22"/>
               </w:rPr>
             </w:pPr>
+            <w:r>
+              <w:rPr>
+                <w:rFonts w:ascii="Times New Roman" w:eastAsia="Times New Roman" w:hAnsi="Times New Roman" w:cs="Times New Roman"/>
+                <w:sz w:val="22"/>
+                <w:szCs w:val="22"/>
+              </w:rPr>
+              <w:t>S/ 3000 Pago Único</w:t>
+            </w:r>
           </w:p>
         </w:tc>
       </w:tr>
@@ -3178,6 +3962,14 @@
                 <w:szCs w:val="22"/>
               </w:rPr>
             </w:pPr>
+            <w:r>
+              <w:rPr>
+                <w:rFonts w:ascii="Times New Roman" w:eastAsia="Times New Roman" w:hAnsi="Times New Roman" w:cs="Times New Roman"/>
+                <w:sz w:val="22"/>
+                <w:szCs w:val="22"/>
+              </w:rPr>
+              <w:t xml:space="preserve">Horas de trabajo extra </w:t>
+            </w:r>
           </w:p>
         </w:tc>
         <w:tc>
@@ -3209,1019 +4001,14 @@
                 <w:szCs w:val="22"/>
               </w:rPr>
             </w:pPr>
-          </w:p>
-        </w:tc>
-      </w:tr>
-      <w:tr>
-        <w:trPr>
-          <w:trHeight w:val="460"/>
-        </w:trPr>
-        <w:tc>
-          <w:tcPr>
-            <w:tcW w:w="3118" w:type="dxa"/>
-            <w:vMerge/>
-            <w:shd w:val="clear" w:color="auto" w:fill="auto"/>
-            <w:tcMar>
-              <w:top w:w="100" w:type="dxa"/>
-              <w:left w:w="100" w:type="dxa"/>
-              <w:bottom w:w="100" w:type="dxa"/>
-              <w:right w:w="100" w:type="dxa"/>
-            </w:tcMar>
-          </w:tcPr>
-          <w:p>
-            <w:pPr>
-              <w:widowControl w:val="0"/>
-              <w:pBdr>
-                <w:top w:val="nil"/>
-                <w:left w:val="nil"/>
-                <w:bottom w:val="nil"/>
-                <w:right w:val="nil"/>
-                <w:between w:val="nil"/>
-              </w:pBdr>
-              <w:ind w:left="0"/>
+            <w:r>
               <w:rPr>
                 <w:rFonts w:ascii="Times New Roman" w:eastAsia="Times New Roman" w:hAnsi="Times New Roman" w:cs="Times New Roman"/>
                 <w:sz w:val="22"/>
                 <w:szCs w:val="22"/>
               </w:rPr>
-            </w:pPr>
-          </w:p>
-        </w:tc>
-        <w:tc>
-          <w:tcPr>
-            <w:tcW w:w="3127" w:type="dxa"/>
-            <w:shd w:val="clear" w:color="auto" w:fill="auto"/>
-            <w:tcMar>
-              <w:top w:w="100" w:type="dxa"/>
-              <w:left w:w="100" w:type="dxa"/>
-              <w:bottom w:w="100" w:type="dxa"/>
-              <w:right w:w="100" w:type="dxa"/>
-            </w:tcMar>
-          </w:tcPr>
-          <w:p>
-            <w:pPr>
-              <w:widowControl w:val="0"/>
-              <w:pBdr>
-                <w:top w:val="nil"/>
-                <w:left w:val="nil"/>
-                <w:bottom w:val="nil"/>
-                <w:right w:val="nil"/>
-                <w:between w:val="nil"/>
-              </w:pBdr>
-              <w:ind w:left="0"/>
-              <w:rPr>
-                <w:rFonts w:ascii="Times New Roman" w:eastAsia="Times New Roman" w:hAnsi="Times New Roman" w:cs="Times New Roman"/>
-                <w:sz w:val="22"/>
-                <w:szCs w:val="22"/>
-              </w:rPr>
-            </w:pPr>
-          </w:p>
-        </w:tc>
-        <w:tc>
-          <w:tcPr>
-            <w:tcW w:w="3108" w:type="dxa"/>
-            <w:shd w:val="clear" w:color="auto" w:fill="auto"/>
-            <w:tcMar>
-              <w:top w:w="100" w:type="dxa"/>
-              <w:left w:w="100" w:type="dxa"/>
-              <w:bottom w:w="100" w:type="dxa"/>
-              <w:right w:w="100" w:type="dxa"/>
-            </w:tcMar>
-          </w:tcPr>
-          <w:p>
-            <w:pPr>
-              <w:widowControl w:val="0"/>
-              <w:pBdr>
-                <w:top w:val="nil"/>
-                <w:left w:val="nil"/>
-                <w:bottom w:val="nil"/>
-                <w:right w:val="nil"/>
-                <w:between w:val="nil"/>
-              </w:pBdr>
-              <w:ind w:left="0"/>
-              <w:jc w:val="center"/>
-              <w:rPr>
-                <w:rFonts w:ascii="Times New Roman" w:eastAsia="Times New Roman" w:hAnsi="Times New Roman" w:cs="Times New Roman"/>
-                <w:sz w:val="22"/>
-                <w:szCs w:val="22"/>
-              </w:rPr>
-            </w:pPr>
-          </w:p>
-        </w:tc>
-      </w:tr>
-      <w:tr>
-        <w:trPr>
-          <w:trHeight w:val="460"/>
-        </w:trPr>
-        <w:tc>
-          <w:tcPr>
-            <w:tcW w:w="3118" w:type="dxa"/>
-            <w:vMerge/>
-            <w:shd w:val="clear" w:color="auto" w:fill="auto"/>
-            <w:tcMar>
-              <w:top w:w="100" w:type="dxa"/>
-              <w:left w:w="100" w:type="dxa"/>
-              <w:bottom w:w="100" w:type="dxa"/>
-              <w:right w:w="100" w:type="dxa"/>
-            </w:tcMar>
-          </w:tcPr>
-          <w:p>
-            <w:pPr>
-              <w:widowControl w:val="0"/>
-              <w:pBdr>
-                <w:top w:val="nil"/>
-                <w:left w:val="nil"/>
-                <w:bottom w:val="nil"/>
-                <w:right w:val="nil"/>
-                <w:between w:val="nil"/>
-              </w:pBdr>
-              <w:ind w:left="0"/>
-              <w:rPr>
-                <w:rFonts w:ascii="Times New Roman" w:eastAsia="Times New Roman" w:hAnsi="Times New Roman" w:cs="Times New Roman"/>
-                <w:sz w:val="22"/>
-                <w:szCs w:val="22"/>
-              </w:rPr>
-            </w:pPr>
-          </w:p>
-        </w:tc>
-        <w:tc>
-          <w:tcPr>
-            <w:tcW w:w="3127" w:type="dxa"/>
-            <w:shd w:val="clear" w:color="auto" w:fill="auto"/>
-            <w:tcMar>
-              <w:top w:w="100" w:type="dxa"/>
-              <w:left w:w="100" w:type="dxa"/>
-              <w:bottom w:w="100" w:type="dxa"/>
-              <w:right w:w="100" w:type="dxa"/>
-            </w:tcMar>
-          </w:tcPr>
-          <w:p>
-            <w:pPr>
-              <w:widowControl w:val="0"/>
-              <w:pBdr>
-                <w:top w:val="nil"/>
-                <w:left w:val="nil"/>
-                <w:bottom w:val="nil"/>
-                <w:right w:val="nil"/>
-                <w:between w:val="nil"/>
-              </w:pBdr>
-              <w:ind w:left="0"/>
-              <w:rPr>
-                <w:rFonts w:ascii="Times New Roman" w:eastAsia="Times New Roman" w:hAnsi="Times New Roman" w:cs="Times New Roman"/>
-                <w:sz w:val="22"/>
-                <w:szCs w:val="22"/>
-              </w:rPr>
-            </w:pPr>
-          </w:p>
-        </w:tc>
-        <w:tc>
-          <w:tcPr>
-            <w:tcW w:w="3108" w:type="dxa"/>
-            <w:shd w:val="clear" w:color="auto" w:fill="auto"/>
-            <w:tcMar>
-              <w:top w:w="100" w:type="dxa"/>
-              <w:left w:w="100" w:type="dxa"/>
-              <w:bottom w:w="100" w:type="dxa"/>
-              <w:right w:w="100" w:type="dxa"/>
-            </w:tcMar>
-          </w:tcPr>
-          <w:p>
-            <w:pPr>
-              <w:widowControl w:val="0"/>
-              <w:pBdr>
-                <w:top w:val="nil"/>
-                <w:left w:val="nil"/>
-                <w:bottom w:val="nil"/>
-                <w:right w:val="nil"/>
-                <w:between w:val="nil"/>
-              </w:pBdr>
-              <w:ind w:left="0"/>
-              <w:jc w:val="center"/>
-              <w:rPr>
-                <w:rFonts w:ascii="Times New Roman" w:eastAsia="Times New Roman" w:hAnsi="Times New Roman" w:cs="Times New Roman"/>
-                <w:sz w:val="22"/>
-                <w:szCs w:val="22"/>
-              </w:rPr>
-            </w:pPr>
-          </w:p>
-        </w:tc>
-      </w:tr>
-      <w:tr>
-        <w:trPr>
-          <w:trHeight w:val="460"/>
-        </w:trPr>
-        <w:tc>
-          <w:tcPr>
-            <w:tcW w:w="3118" w:type="dxa"/>
-            <w:vMerge/>
-            <w:shd w:val="clear" w:color="auto" w:fill="auto"/>
-            <w:tcMar>
-              <w:top w:w="100" w:type="dxa"/>
-              <w:left w:w="100" w:type="dxa"/>
-              <w:bottom w:w="100" w:type="dxa"/>
-              <w:right w:w="100" w:type="dxa"/>
-            </w:tcMar>
-          </w:tcPr>
-          <w:p>
-            <w:pPr>
-              <w:widowControl w:val="0"/>
-              <w:pBdr>
-                <w:top w:val="nil"/>
-                <w:left w:val="nil"/>
-                <w:bottom w:val="nil"/>
-                <w:right w:val="nil"/>
-                <w:between w:val="nil"/>
-              </w:pBdr>
-              <w:ind w:left="0"/>
-              <w:rPr>
-                <w:rFonts w:ascii="Times New Roman" w:eastAsia="Times New Roman" w:hAnsi="Times New Roman" w:cs="Times New Roman"/>
-                <w:sz w:val="22"/>
-                <w:szCs w:val="22"/>
-              </w:rPr>
-            </w:pPr>
-          </w:p>
-        </w:tc>
-        <w:tc>
-          <w:tcPr>
-            <w:tcW w:w="3127" w:type="dxa"/>
-            <w:shd w:val="clear" w:color="auto" w:fill="auto"/>
-            <w:tcMar>
-              <w:top w:w="100" w:type="dxa"/>
-              <w:left w:w="100" w:type="dxa"/>
-              <w:bottom w:w="100" w:type="dxa"/>
-              <w:right w:w="100" w:type="dxa"/>
-            </w:tcMar>
-          </w:tcPr>
-          <w:p>
-            <w:pPr>
-              <w:widowControl w:val="0"/>
-              <w:pBdr>
-                <w:top w:val="nil"/>
-                <w:left w:val="nil"/>
-                <w:bottom w:val="nil"/>
-                <w:right w:val="nil"/>
-                <w:between w:val="nil"/>
-              </w:pBdr>
-              <w:ind w:left="0"/>
-              <w:rPr>
-                <w:rFonts w:ascii="Times New Roman" w:eastAsia="Times New Roman" w:hAnsi="Times New Roman" w:cs="Times New Roman"/>
-                <w:sz w:val="22"/>
-                <w:szCs w:val="22"/>
-              </w:rPr>
-            </w:pPr>
-          </w:p>
-        </w:tc>
-        <w:tc>
-          <w:tcPr>
-            <w:tcW w:w="3108" w:type="dxa"/>
-            <w:shd w:val="clear" w:color="auto" w:fill="auto"/>
-            <w:tcMar>
-              <w:top w:w="100" w:type="dxa"/>
-              <w:left w:w="100" w:type="dxa"/>
-              <w:bottom w:w="100" w:type="dxa"/>
-              <w:right w:w="100" w:type="dxa"/>
-            </w:tcMar>
-          </w:tcPr>
-          <w:p>
-            <w:pPr>
-              <w:widowControl w:val="0"/>
-              <w:pBdr>
-                <w:top w:val="nil"/>
-                <w:left w:val="nil"/>
-                <w:bottom w:val="nil"/>
-                <w:right w:val="nil"/>
-                <w:between w:val="nil"/>
-              </w:pBdr>
-              <w:ind w:left="0"/>
-              <w:rPr>
-                <w:rFonts w:ascii="Times New Roman" w:eastAsia="Times New Roman" w:hAnsi="Times New Roman" w:cs="Times New Roman"/>
-                <w:sz w:val="22"/>
-                <w:szCs w:val="22"/>
-              </w:rPr>
-            </w:pPr>
-          </w:p>
-        </w:tc>
-      </w:tr>
-      <w:tr>
-        <w:trPr>
-          <w:trHeight w:val="460"/>
-        </w:trPr>
-        <w:tc>
-          <w:tcPr>
-            <w:tcW w:w="3118" w:type="dxa"/>
-            <w:vMerge/>
-            <w:shd w:val="clear" w:color="auto" w:fill="auto"/>
-            <w:tcMar>
-              <w:top w:w="100" w:type="dxa"/>
-              <w:left w:w="100" w:type="dxa"/>
-              <w:bottom w:w="100" w:type="dxa"/>
-              <w:right w:w="100" w:type="dxa"/>
-            </w:tcMar>
-          </w:tcPr>
-          <w:p>
-            <w:pPr>
-              <w:widowControl w:val="0"/>
-              <w:pBdr>
-                <w:top w:val="nil"/>
-                <w:left w:val="nil"/>
-                <w:bottom w:val="nil"/>
-                <w:right w:val="nil"/>
-                <w:between w:val="nil"/>
-              </w:pBdr>
-              <w:ind w:left="0"/>
-              <w:rPr>
-                <w:rFonts w:ascii="Times New Roman" w:eastAsia="Times New Roman" w:hAnsi="Times New Roman" w:cs="Times New Roman"/>
-                <w:sz w:val="22"/>
-                <w:szCs w:val="22"/>
-              </w:rPr>
-            </w:pPr>
-          </w:p>
-        </w:tc>
-        <w:tc>
-          <w:tcPr>
-            <w:tcW w:w="3127" w:type="dxa"/>
-            <w:shd w:val="clear" w:color="auto" w:fill="auto"/>
-            <w:tcMar>
-              <w:top w:w="100" w:type="dxa"/>
-              <w:left w:w="100" w:type="dxa"/>
-              <w:bottom w:w="100" w:type="dxa"/>
-              <w:right w:w="100" w:type="dxa"/>
-            </w:tcMar>
-          </w:tcPr>
-          <w:p>
-            <w:pPr>
-              <w:widowControl w:val="0"/>
-              <w:pBdr>
-                <w:top w:val="nil"/>
-                <w:left w:val="nil"/>
-                <w:bottom w:val="nil"/>
-                <w:right w:val="nil"/>
-                <w:between w:val="nil"/>
-              </w:pBdr>
-              <w:ind w:left="0"/>
-              <w:rPr>
-                <w:rFonts w:ascii="Times New Roman" w:eastAsia="Times New Roman" w:hAnsi="Times New Roman" w:cs="Times New Roman"/>
-                <w:sz w:val="22"/>
-                <w:szCs w:val="22"/>
-              </w:rPr>
-            </w:pPr>
-          </w:p>
-        </w:tc>
-        <w:tc>
-          <w:tcPr>
-            <w:tcW w:w="3108" w:type="dxa"/>
-            <w:shd w:val="clear" w:color="auto" w:fill="auto"/>
-            <w:tcMar>
-              <w:top w:w="100" w:type="dxa"/>
-              <w:left w:w="100" w:type="dxa"/>
-              <w:bottom w:w="100" w:type="dxa"/>
-              <w:right w:w="100" w:type="dxa"/>
-            </w:tcMar>
-          </w:tcPr>
-          <w:p>
-            <w:pPr>
-              <w:widowControl w:val="0"/>
-              <w:pBdr>
-                <w:top w:val="nil"/>
-                <w:left w:val="nil"/>
-                <w:bottom w:val="nil"/>
-                <w:right w:val="nil"/>
-                <w:between w:val="nil"/>
-              </w:pBdr>
-              <w:ind w:left="0"/>
-              <w:rPr>
-                <w:rFonts w:ascii="Times New Roman" w:eastAsia="Times New Roman" w:hAnsi="Times New Roman" w:cs="Times New Roman"/>
-                <w:sz w:val="22"/>
-                <w:szCs w:val="22"/>
-              </w:rPr>
-            </w:pPr>
-          </w:p>
-        </w:tc>
-      </w:tr>
-      <w:tr>
-        <w:trPr>
-          <w:trHeight w:val="460"/>
-        </w:trPr>
-        <w:tc>
-          <w:tcPr>
-            <w:tcW w:w="3118" w:type="dxa"/>
-            <w:vMerge/>
-            <w:shd w:val="clear" w:color="auto" w:fill="auto"/>
-            <w:tcMar>
-              <w:top w:w="100" w:type="dxa"/>
-              <w:left w:w="100" w:type="dxa"/>
-              <w:bottom w:w="100" w:type="dxa"/>
-              <w:right w:w="100" w:type="dxa"/>
-            </w:tcMar>
-          </w:tcPr>
-          <w:p>
-            <w:pPr>
-              <w:widowControl w:val="0"/>
-              <w:pBdr>
-                <w:top w:val="nil"/>
-                <w:left w:val="nil"/>
-                <w:bottom w:val="nil"/>
-                <w:right w:val="nil"/>
-                <w:between w:val="nil"/>
-              </w:pBdr>
-              <w:ind w:left="0"/>
-              <w:rPr>
-                <w:rFonts w:ascii="Times New Roman" w:eastAsia="Times New Roman" w:hAnsi="Times New Roman" w:cs="Times New Roman"/>
-                <w:sz w:val="22"/>
-                <w:szCs w:val="22"/>
-              </w:rPr>
-            </w:pPr>
-          </w:p>
-        </w:tc>
-        <w:tc>
-          <w:tcPr>
-            <w:tcW w:w="3127" w:type="dxa"/>
-            <w:shd w:val="clear" w:color="auto" w:fill="auto"/>
-            <w:tcMar>
-              <w:top w:w="100" w:type="dxa"/>
-              <w:left w:w="100" w:type="dxa"/>
-              <w:bottom w:w="100" w:type="dxa"/>
-              <w:right w:w="100" w:type="dxa"/>
-            </w:tcMar>
-          </w:tcPr>
-          <w:p>
-            <w:pPr>
-              <w:widowControl w:val="0"/>
-              <w:pBdr>
-                <w:top w:val="nil"/>
-                <w:left w:val="nil"/>
-                <w:bottom w:val="nil"/>
-                <w:right w:val="nil"/>
-                <w:between w:val="nil"/>
-              </w:pBdr>
-              <w:ind w:left="0"/>
-              <w:rPr>
-                <w:rFonts w:ascii="Times New Roman" w:eastAsia="Times New Roman" w:hAnsi="Times New Roman" w:cs="Times New Roman"/>
-                <w:sz w:val="22"/>
-                <w:szCs w:val="22"/>
-              </w:rPr>
-            </w:pPr>
-          </w:p>
-        </w:tc>
-        <w:tc>
-          <w:tcPr>
-            <w:tcW w:w="3108" w:type="dxa"/>
-            <w:shd w:val="clear" w:color="auto" w:fill="auto"/>
-            <w:tcMar>
-              <w:top w:w="100" w:type="dxa"/>
-              <w:left w:w="100" w:type="dxa"/>
-              <w:bottom w:w="100" w:type="dxa"/>
-              <w:right w:w="100" w:type="dxa"/>
-            </w:tcMar>
-          </w:tcPr>
-          <w:p>
-            <w:pPr>
-              <w:widowControl w:val="0"/>
-              <w:pBdr>
-                <w:top w:val="nil"/>
-                <w:left w:val="nil"/>
-                <w:bottom w:val="nil"/>
-                <w:right w:val="nil"/>
-                <w:between w:val="nil"/>
-              </w:pBdr>
-              <w:ind w:left="0"/>
-              <w:rPr>
-                <w:rFonts w:ascii="Times New Roman" w:eastAsia="Times New Roman" w:hAnsi="Times New Roman" w:cs="Times New Roman"/>
-                <w:sz w:val="22"/>
-                <w:szCs w:val="22"/>
-              </w:rPr>
-            </w:pPr>
-          </w:p>
-        </w:tc>
-      </w:tr>
-      <w:tr>
-        <w:trPr>
-          <w:trHeight w:val="460"/>
-        </w:trPr>
-        <w:tc>
-          <w:tcPr>
-            <w:tcW w:w="3118" w:type="dxa"/>
-            <w:vMerge/>
-            <w:shd w:val="clear" w:color="auto" w:fill="auto"/>
-            <w:tcMar>
-              <w:top w:w="100" w:type="dxa"/>
-              <w:left w:w="100" w:type="dxa"/>
-              <w:bottom w:w="100" w:type="dxa"/>
-              <w:right w:w="100" w:type="dxa"/>
-            </w:tcMar>
-          </w:tcPr>
-          <w:p>
-            <w:pPr>
-              <w:widowControl w:val="0"/>
-              <w:pBdr>
-                <w:top w:val="nil"/>
-                <w:left w:val="nil"/>
-                <w:bottom w:val="nil"/>
-                <w:right w:val="nil"/>
-                <w:between w:val="nil"/>
-              </w:pBdr>
-              <w:ind w:left="0"/>
-              <w:rPr>
-                <w:rFonts w:ascii="Times New Roman" w:eastAsia="Times New Roman" w:hAnsi="Times New Roman" w:cs="Times New Roman"/>
-                <w:sz w:val="22"/>
-                <w:szCs w:val="22"/>
-              </w:rPr>
-            </w:pPr>
-          </w:p>
-        </w:tc>
-        <w:tc>
-          <w:tcPr>
-            <w:tcW w:w="3127" w:type="dxa"/>
-            <w:shd w:val="clear" w:color="auto" w:fill="auto"/>
-            <w:tcMar>
-              <w:top w:w="100" w:type="dxa"/>
-              <w:left w:w="100" w:type="dxa"/>
-              <w:bottom w:w="100" w:type="dxa"/>
-              <w:right w:w="100" w:type="dxa"/>
-            </w:tcMar>
-          </w:tcPr>
-          <w:p>
-            <w:pPr>
-              <w:widowControl w:val="0"/>
-              <w:pBdr>
-                <w:top w:val="nil"/>
-                <w:left w:val="nil"/>
-                <w:bottom w:val="nil"/>
-                <w:right w:val="nil"/>
-                <w:between w:val="nil"/>
-              </w:pBdr>
-              <w:ind w:left="0"/>
-              <w:rPr>
-                <w:rFonts w:ascii="Times New Roman" w:eastAsia="Times New Roman" w:hAnsi="Times New Roman" w:cs="Times New Roman"/>
-                <w:sz w:val="22"/>
-                <w:szCs w:val="22"/>
-              </w:rPr>
-            </w:pPr>
-          </w:p>
-        </w:tc>
-        <w:tc>
-          <w:tcPr>
-            <w:tcW w:w="3108" w:type="dxa"/>
-            <w:shd w:val="clear" w:color="auto" w:fill="auto"/>
-            <w:tcMar>
-              <w:top w:w="100" w:type="dxa"/>
-              <w:left w:w="100" w:type="dxa"/>
-              <w:bottom w:w="100" w:type="dxa"/>
-              <w:right w:w="100" w:type="dxa"/>
-            </w:tcMar>
-          </w:tcPr>
-          <w:p>
-            <w:pPr>
-              <w:widowControl w:val="0"/>
-              <w:pBdr>
-                <w:top w:val="nil"/>
-                <w:left w:val="nil"/>
-                <w:bottom w:val="nil"/>
-                <w:right w:val="nil"/>
-                <w:between w:val="nil"/>
-              </w:pBdr>
-              <w:ind w:left="0"/>
-              <w:rPr>
-                <w:rFonts w:ascii="Times New Roman" w:eastAsia="Times New Roman" w:hAnsi="Times New Roman" w:cs="Times New Roman"/>
-                <w:sz w:val="22"/>
-                <w:szCs w:val="22"/>
-              </w:rPr>
-            </w:pPr>
-          </w:p>
-        </w:tc>
-      </w:tr>
-      <w:tr>
-        <w:trPr>
-          <w:trHeight w:val="460"/>
-        </w:trPr>
-        <w:tc>
-          <w:tcPr>
-            <w:tcW w:w="3118" w:type="dxa"/>
-            <w:vMerge w:val="restart"/>
-            <w:shd w:val="clear" w:color="auto" w:fill="auto"/>
-            <w:tcMar>
-              <w:top w:w="100" w:type="dxa"/>
-              <w:left w:w="100" w:type="dxa"/>
-              <w:bottom w:w="100" w:type="dxa"/>
-              <w:right w:w="100" w:type="dxa"/>
-            </w:tcMar>
-          </w:tcPr>
-          <w:p>
-            <w:pPr>
-              <w:widowControl w:val="0"/>
-              <w:pBdr>
-                <w:top w:val="nil"/>
-                <w:left w:val="nil"/>
-                <w:bottom w:val="nil"/>
-                <w:right w:val="nil"/>
-                <w:between w:val="nil"/>
-              </w:pBdr>
-              <w:ind w:left="0"/>
-              <w:jc w:val="center"/>
-              <w:rPr>
-                <w:rFonts w:ascii="Times New Roman" w:eastAsia="Times New Roman" w:hAnsi="Times New Roman" w:cs="Times New Roman"/>
-                <w:b/>
-                <w:sz w:val="22"/>
-                <w:szCs w:val="22"/>
-              </w:rPr>
-            </w:pPr>
-          </w:p>
-          <w:p>
-            <w:pPr>
-              <w:widowControl w:val="0"/>
-              <w:pBdr>
-                <w:top w:val="nil"/>
-                <w:left w:val="nil"/>
-                <w:bottom w:val="nil"/>
-                <w:right w:val="nil"/>
-                <w:between w:val="nil"/>
-              </w:pBdr>
-              <w:ind w:left="0"/>
-              <w:jc w:val="center"/>
-              <w:rPr>
-                <w:rFonts w:ascii="Times New Roman" w:eastAsia="Times New Roman" w:hAnsi="Times New Roman" w:cs="Times New Roman"/>
-                <w:b/>
-                <w:sz w:val="22"/>
-                <w:szCs w:val="22"/>
-              </w:rPr>
-            </w:pPr>
-          </w:p>
-          <w:p>
-            <w:pPr>
-              <w:widowControl w:val="0"/>
-              <w:pBdr>
-                <w:top w:val="nil"/>
-                <w:left w:val="nil"/>
-                <w:bottom w:val="nil"/>
-                <w:right w:val="nil"/>
-                <w:between w:val="nil"/>
-              </w:pBdr>
-              <w:ind w:left="0"/>
-              <w:jc w:val="center"/>
-              <w:rPr>
-                <w:rFonts w:ascii="Times New Roman" w:eastAsia="Times New Roman" w:hAnsi="Times New Roman" w:cs="Times New Roman"/>
-                <w:b/>
-                <w:sz w:val="22"/>
-                <w:szCs w:val="22"/>
-              </w:rPr>
-            </w:pPr>
-            <w:r>
-              <w:rPr>
-                <w:rFonts w:ascii="Times New Roman" w:eastAsia="Times New Roman" w:hAnsi="Times New Roman" w:cs="Times New Roman"/>
-                <w:b/>
-                <w:sz w:val="22"/>
-                <w:szCs w:val="22"/>
-              </w:rPr>
-              <w:t>Gastos Variables</w:t>
-            </w:r>
-          </w:p>
-        </w:tc>
-        <w:tc>
-          <w:tcPr>
-            <w:tcW w:w="3127" w:type="dxa"/>
-            <w:shd w:val="clear" w:color="auto" w:fill="auto"/>
-            <w:tcMar>
-              <w:top w:w="100" w:type="dxa"/>
-              <w:left w:w="100" w:type="dxa"/>
-              <w:bottom w:w="100" w:type="dxa"/>
-              <w:right w:w="100" w:type="dxa"/>
-            </w:tcMar>
-          </w:tcPr>
-          <w:p>
-            <w:pPr>
-              <w:widowControl w:val="0"/>
-              <w:pBdr>
-                <w:top w:val="nil"/>
-                <w:left w:val="nil"/>
-                <w:bottom w:val="nil"/>
-                <w:right w:val="nil"/>
-                <w:between w:val="nil"/>
-              </w:pBdr>
-              <w:ind w:left="0"/>
-              <w:rPr>
-                <w:rFonts w:ascii="Times New Roman" w:eastAsia="Times New Roman" w:hAnsi="Times New Roman" w:cs="Times New Roman"/>
-                <w:sz w:val="22"/>
-                <w:szCs w:val="22"/>
-              </w:rPr>
-            </w:pPr>
-          </w:p>
-        </w:tc>
-        <w:tc>
-          <w:tcPr>
-            <w:tcW w:w="3108" w:type="dxa"/>
-            <w:shd w:val="clear" w:color="auto" w:fill="auto"/>
-            <w:tcMar>
-              <w:top w:w="100" w:type="dxa"/>
-              <w:left w:w="100" w:type="dxa"/>
-              <w:bottom w:w="100" w:type="dxa"/>
-              <w:right w:w="100" w:type="dxa"/>
-            </w:tcMar>
-          </w:tcPr>
-          <w:p>
-            <w:pPr>
-              <w:widowControl w:val="0"/>
-              <w:pBdr>
-                <w:top w:val="nil"/>
-                <w:left w:val="nil"/>
-                <w:bottom w:val="nil"/>
-                <w:right w:val="nil"/>
-                <w:between w:val="nil"/>
-              </w:pBdr>
-              <w:ind w:left="0"/>
-              <w:rPr>
-                <w:rFonts w:ascii="Times New Roman" w:eastAsia="Times New Roman" w:hAnsi="Times New Roman" w:cs="Times New Roman"/>
-                <w:sz w:val="22"/>
-                <w:szCs w:val="22"/>
-              </w:rPr>
-            </w:pPr>
-          </w:p>
-        </w:tc>
-      </w:tr>
-      <w:tr>
-        <w:trPr>
-          <w:trHeight w:val="460"/>
-        </w:trPr>
-        <w:tc>
-          <w:tcPr>
-            <w:tcW w:w="3118" w:type="dxa"/>
-            <w:vMerge/>
-            <w:shd w:val="clear" w:color="auto" w:fill="auto"/>
-            <w:tcMar>
-              <w:top w:w="100" w:type="dxa"/>
-              <w:left w:w="100" w:type="dxa"/>
-              <w:bottom w:w="100" w:type="dxa"/>
-              <w:right w:w="100" w:type="dxa"/>
-            </w:tcMar>
-          </w:tcPr>
-          <w:p>
-            <w:pPr>
-              <w:widowControl w:val="0"/>
-              <w:pBdr>
-                <w:top w:val="nil"/>
-                <w:left w:val="nil"/>
-                <w:bottom w:val="nil"/>
-                <w:right w:val="nil"/>
-                <w:between w:val="nil"/>
-              </w:pBdr>
-              <w:ind w:left="0"/>
-              <w:rPr>
-                <w:rFonts w:ascii="Times New Roman" w:eastAsia="Times New Roman" w:hAnsi="Times New Roman" w:cs="Times New Roman"/>
-                <w:sz w:val="22"/>
-                <w:szCs w:val="22"/>
-              </w:rPr>
-            </w:pPr>
-          </w:p>
-        </w:tc>
-        <w:tc>
-          <w:tcPr>
-            <w:tcW w:w="3127" w:type="dxa"/>
-            <w:shd w:val="clear" w:color="auto" w:fill="auto"/>
-            <w:tcMar>
-              <w:top w:w="100" w:type="dxa"/>
-              <w:left w:w="100" w:type="dxa"/>
-              <w:bottom w:w="100" w:type="dxa"/>
-              <w:right w:w="100" w:type="dxa"/>
-            </w:tcMar>
-          </w:tcPr>
-          <w:p>
-            <w:pPr>
-              <w:widowControl w:val="0"/>
-              <w:pBdr>
-                <w:top w:val="nil"/>
-                <w:left w:val="nil"/>
-                <w:bottom w:val="nil"/>
-                <w:right w:val="nil"/>
-                <w:between w:val="nil"/>
-              </w:pBdr>
-              <w:ind w:left="0"/>
-              <w:rPr>
-                <w:rFonts w:ascii="Times New Roman" w:eastAsia="Times New Roman" w:hAnsi="Times New Roman" w:cs="Times New Roman"/>
-                <w:sz w:val="22"/>
-                <w:szCs w:val="22"/>
-              </w:rPr>
-            </w:pPr>
-          </w:p>
-        </w:tc>
-        <w:tc>
-          <w:tcPr>
-            <w:tcW w:w="3108" w:type="dxa"/>
-            <w:shd w:val="clear" w:color="auto" w:fill="auto"/>
-            <w:tcMar>
-              <w:top w:w="100" w:type="dxa"/>
-              <w:left w:w="100" w:type="dxa"/>
-              <w:bottom w:w="100" w:type="dxa"/>
-              <w:right w:w="100" w:type="dxa"/>
-            </w:tcMar>
-          </w:tcPr>
-          <w:p>
-            <w:pPr>
-              <w:widowControl w:val="0"/>
-              <w:pBdr>
-                <w:top w:val="nil"/>
-                <w:left w:val="nil"/>
-                <w:bottom w:val="nil"/>
-                <w:right w:val="nil"/>
-                <w:between w:val="nil"/>
-              </w:pBdr>
-              <w:ind w:left="0"/>
-              <w:rPr>
-                <w:rFonts w:ascii="Times New Roman" w:eastAsia="Times New Roman" w:hAnsi="Times New Roman" w:cs="Times New Roman"/>
-                <w:sz w:val="22"/>
-                <w:szCs w:val="22"/>
-              </w:rPr>
-            </w:pPr>
-          </w:p>
-        </w:tc>
-      </w:tr>
-      <w:tr>
-        <w:trPr>
-          <w:trHeight w:val="460"/>
-        </w:trPr>
-        <w:tc>
-          <w:tcPr>
-            <w:tcW w:w="3118" w:type="dxa"/>
-            <w:vMerge/>
-            <w:shd w:val="clear" w:color="auto" w:fill="auto"/>
-            <w:tcMar>
-              <w:top w:w="100" w:type="dxa"/>
-              <w:left w:w="100" w:type="dxa"/>
-              <w:bottom w:w="100" w:type="dxa"/>
-              <w:right w:w="100" w:type="dxa"/>
-            </w:tcMar>
-          </w:tcPr>
-          <w:p>
-            <w:pPr>
-              <w:widowControl w:val="0"/>
-              <w:pBdr>
-                <w:top w:val="nil"/>
-                <w:left w:val="nil"/>
-                <w:bottom w:val="nil"/>
-                <w:right w:val="nil"/>
-                <w:between w:val="nil"/>
-              </w:pBdr>
-              <w:ind w:left="0"/>
-              <w:rPr>
-                <w:rFonts w:ascii="Times New Roman" w:eastAsia="Times New Roman" w:hAnsi="Times New Roman" w:cs="Times New Roman"/>
-                <w:sz w:val="22"/>
-                <w:szCs w:val="22"/>
-              </w:rPr>
-            </w:pPr>
-          </w:p>
-        </w:tc>
-        <w:tc>
-          <w:tcPr>
-            <w:tcW w:w="3127" w:type="dxa"/>
-            <w:shd w:val="clear" w:color="auto" w:fill="auto"/>
-            <w:tcMar>
-              <w:top w:w="100" w:type="dxa"/>
-              <w:left w:w="100" w:type="dxa"/>
-              <w:bottom w:w="100" w:type="dxa"/>
-              <w:right w:w="100" w:type="dxa"/>
-            </w:tcMar>
-          </w:tcPr>
-          <w:p>
-            <w:pPr>
-              <w:widowControl w:val="0"/>
-              <w:pBdr>
-                <w:top w:val="nil"/>
-                <w:left w:val="nil"/>
-                <w:bottom w:val="nil"/>
-                <w:right w:val="nil"/>
-                <w:between w:val="nil"/>
-              </w:pBdr>
-              <w:ind w:left="0"/>
-              <w:rPr>
-                <w:rFonts w:ascii="Times New Roman" w:eastAsia="Times New Roman" w:hAnsi="Times New Roman" w:cs="Times New Roman"/>
-                <w:sz w:val="22"/>
-                <w:szCs w:val="22"/>
-              </w:rPr>
-            </w:pPr>
-          </w:p>
-        </w:tc>
-        <w:tc>
-          <w:tcPr>
-            <w:tcW w:w="3108" w:type="dxa"/>
-            <w:shd w:val="clear" w:color="auto" w:fill="auto"/>
-            <w:tcMar>
-              <w:top w:w="100" w:type="dxa"/>
-              <w:left w:w="100" w:type="dxa"/>
-              <w:bottom w:w="100" w:type="dxa"/>
-              <w:right w:w="100" w:type="dxa"/>
-            </w:tcMar>
-          </w:tcPr>
-          <w:p>
-            <w:pPr>
-              <w:widowControl w:val="0"/>
-              <w:pBdr>
-                <w:top w:val="nil"/>
-                <w:left w:val="nil"/>
-                <w:bottom w:val="nil"/>
-                <w:right w:val="nil"/>
-                <w:between w:val="nil"/>
-              </w:pBdr>
-              <w:ind w:left="0"/>
-              <w:rPr>
-                <w:rFonts w:ascii="Times New Roman" w:eastAsia="Times New Roman" w:hAnsi="Times New Roman" w:cs="Times New Roman"/>
-                <w:sz w:val="22"/>
-                <w:szCs w:val="22"/>
-              </w:rPr>
-            </w:pPr>
-          </w:p>
-        </w:tc>
-      </w:tr>
-      <w:tr>
-        <w:trPr>
-          <w:trHeight w:val="460"/>
-        </w:trPr>
-        <w:tc>
-          <w:tcPr>
-            <w:tcW w:w="3118" w:type="dxa"/>
-            <w:vMerge/>
-            <w:shd w:val="clear" w:color="auto" w:fill="auto"/>
-            <w:tcMar>
-              <w:top w:w="100" w:type="dxa"/>
-              <w:left w:w="100" w:type="dxa"/>
-              <w:bottom w:w="100" w:type="dxa"/>
-              <w:right w:w="100" w:type="dxa"/>
-            </w:tcMar>
-          </w:tcPr>
-          <w:p>
-            <w:pPr>
-              <w:widowControl w:val="0"/>
-              <w:pBdr>
-                <w:top w:val="nil"/>
-                <w:left w:val="nil"/>
-                <w:bottom w:val="nil"/>
-                <w:right w:val="nil"/>
-                <w:between w:val="nil"/>
-              </w:pBdr>
-              <w:ind w:left="0"/>
-              <w:rPr>
-                <w:rFonts w:ascii="Times New Roman" w:eastAsia="Times New Roman" w:hAnsi="Times New Roman" w:cs="Times New Roman"/>
-                <w:sz w:val="22"/>
-                <w:szCs w:val="22"/>
-              </w:rPr>
-            </w:pPr>
-          </w:p>
-        </w:tc>
-        <w:tc>
-          <w:tcPr>
-            <w:tcW w:w="3127" w:type="dxa"/>
-            <w:shd w:val="clear" w:color="auto" w:fill="auto"/>
-            <w:tcMar>
-              <w:top w:w="100" w:type="dxa"/>
-              <w:left w:w="100" w:type="dxa"/>
-              <w:bottom w:w="100" w:type="dxa"/>
-              <w:right w:w="100" w:type="dxa"/>
-            </w:tcMar>
-          </w:tcPr>
-          <w:p>
-            <w:pPr>
-              <w:widowControl w:val="0"/>
-              <w:pBdr>
-                <w:top w:val="nil"/>
-                <w:left w:val="nil"/>
-                <w:bottom w:val="nil"/>
-                <w:right w:val="nil"/>
-                <w:between w:val="nil"/>
-              </w:pBdr>
-              <w:ind w:left="0"/>
-              <w:rPr>
-                <w:rFonts w:ascii="Times New Roman" w:eastAsia="Times New Roman" w:hAnsi="Times New Roman" w:cs="Times New Roman"/>
-                <w:sz w:val="22"/>
-                <w:szCs w:val="22"/>
-              </w:rPr>
-            </w:pPr>
-          </w:p>
-        </w:tc>
-        <w:tc>
-          <w:tcPr>
-            <w:tcW w:w="3108" w:type="dxa"/>
-            <w:shd w:val="clear" w:color="auto" w:fill="auto"/>
-            <w:tcMar>
-              <w:top w:w="100" w:type="dxa"/>
-              <w:left w:w="100" w:type="dxa"/>
-              <w:bottom w:w="100" w:type="dxa"/>
-              <w:right w:w="100" w:type="dxa"/>
-            </w:tcMar>
-          </w:tcPr>
-          <w:p>
-            <w:pPr>
-              <w:widowControl w:val="0"/>
-              <w:pBdr>
-                <w:top w:val="nil"/>
-                <w:left w:val="nil"/>
-                <w:bottom w:val="nil"/>
-                <w:right w:val="nil"/>
-                <w:between w:val="nil"/>
-              </w:pBdr>
-              <w:ind w:left="0"/>
-              <w:rPr>
-                <w:rFonts w:ascii="Times New Roman" w:eastAsia="Times New Roman" w:hAnsi="Times New Roman" w:cs="Times New Roman"/>
-                <w:sz w:val="22"/>
-                <w:szCs w:val="22"/>
-              </w:rPr>
-            </w:pPr>
+              <w:t>S/ 10000 mensual</w:t>
+            </w:r>
           </w:p>
         </w:tc>
       </w:tr>
@@ -4583,6 +4370,7 @@
           <w:sz w:val="28"/>
           <w:szCs w:val="28"/>
         </w:rPr>
+        <w:lastRenderedPageBreak/>
         <w:t>K.</w:t>
       </w:r>
       <w:r>
@@ -4650,13 +4438,6 @@
         </w:rPr>
         <w:t xml:space="preserve"> del Proyecto:</w:t>
       </w:r>
-      <w:r>
-        <w:rPr>
-          <w:rFonts w:ascii="Times New Roman" w:eastAsia="Times New Roman" w:hAnsi="Times New Roman" w:cs="Times New Roman"/>
-          <w:b/>
-        </w:rPr>
-        <w:br/>
-      </w:r>
     </w:p>
     <w:p>
       <w:pPr>
@@ -4670,32 +4451,8 @@
         <w:ind w:left="0"/>
         <w:rPr>
           <w:rFonts w:ascii="Times New Roman" w:eastAsia="Times New Roman" w:hAnsi="Times New Roman" w:cs="Times New Roman"/>
-          <w:b/>
-        </w:rPr>
-      </w:pPr>
-      <w:r>
-        <w:rPr>
-          <w:rFonts w:ascii="Times New Roman" w:eastAsia="Times New Roman" w:hAnsi="Times New Roman" w:cs="Times New Roman"/>
-          <w:b/>
-        </w:rPr>
-        <w:t xml:space="preserve">2. UX </w:t>
-      </w:r>
-      <w:proofErr w:type="spellStart"/>
-      <w:r>
-        <w:rPr>
-          <w:rFonts w:ascii="Times New Roman" w:eastAsia="Times New Roman" w:hAnsi="Times New Roman" w:cs="Times New Roman"/>
-          <w:b/>
-        </w:rPr>
-        <w:t>Designer</w:t>
-      </w:r>
-      <w:proofErr w:type="spellEnd"/>
-      <w:r>
-        <w:rPr>
-          <w:rFonts w:ascii="Times New Roman" w:eastAsia="Times New Roman" w:hAnsi="Times New Roman" w:cs="Times New Roman"/>
-          <w:b/>
-        </w:rPr>
-        <w:t>:</w:t>
-      </w:r>
+        </w:rPr>
+      </w:pPr>
     </w:p>
     <w:p>
       <w:pPr>
@@ -4709,8 +4466,16 @@
         <w:ind w:left="0"/>
         <w:rPr>
           <w:rFonts w:ascii="Times New Roman" w:eastAsia="Times New Roman" w:hAnsi="Times New Roman" w:cs="Times New Roman"/>
-        </w:rPr>
-      </w:pPr>
+          <w:b/>
+        </w:rPr>
+      </w:pPr>
+      <w:r>
+        <w:rPr>
+          <w:rFonts w:ascii="Times New Roman" w:eastAsia="Times New Roman" w:hAnsi="Times New Roman" w:cs="Times New Roman"/>
+          <w:b/>
+        </w:rPr>
+        <w:t xml:space="preserve">3. Desarrolladores Backend: </w:t>
+      </w:r>
     </w:p>
     <w:p>
       <w:pPr>
@@ -4727,29 +4492,6 @@
           <w:b/>
         </w:rPr>
       </w:pPr>
-      <w:r>
-        <w:rPr>
-          <w:rFonts w:ascii="Times New Roman" w:eastAsia="Times New Roman" w:hAnsi="Times New Roman" w:cs="Times New Roman"/>
-          <w:b/>
-        </w:rPr>
-        <w:t xml:space="preserve">3. Desarrolladores </w:t>
-      </w:r>
-      <w:proofErr w:type="spellStart"/>
-      <w:r>
-        <w:rPr>
-          <w:rFonts w:ascii="Times New Roman" w:eastAsia="Times New Roman" w:hAnsi="Times New Roman" w:cs="Times New Roman"/>
-          <w:b/>
-        </w:rPr>
-        <w:t>Backend</w:t>
-      </w:r>
-      <w:proofErr w:type="spellEnd"/>
-      <w:r>
-        <w:rPr>
-          <w:rFonts w:ascii="Times New Roman" w:eastAsia="Times New Roman" w:hAnsi="Times New Roman" w:cs="Times New Roman"/>
-          <w:b/>
-        </w:rPr>
-        <w:t xml:space="preserve">: </w:t>
-      </w:r>
     </w:p>
     <w:p>
       <w:pPr>
@@ -4766,6 +4508,19 @@
           <w:b/>
         </w:rPr>
       </w:pPr>
+      <w:r>
+        <w:rPr>
+          <w:rFonts w:ascii="Times New Roman" w:eastAsia="Times New Roman" w:hAnsi="Times New Roman" w:cs="Times New Roman"/>
+        </w:rPr>
+        <w:t xml:space="preserve"> </w:t>
+      </w:r>
+      <w:r>
+        <w:rPr>
+          <w:rFonts w:ascii="Times New Roman" w:eastAsia="Times New Roman" w:hAnsi="Times New Roman" w:cs="Times New Roman"/>
+          <w:b/>
+        </w:rPr>
+        <w:t>4. Analista de base de datos:</w:t>
+      </w:r>
     </w:p>
     <w:p>
       <w:pPr>
@@ -4779,184 +4534,8 @@
         <w:ind w:left="0"/>
         <w:rPr>
           <w:rFonts w:ascii="Times New Roman" w:eastAsia="Times New Roman" w:hAnsi="Times New Roman" w:cs="Times New Roman"/>
-          <w:b/>
-        </w:rPr>
-      </w:pPr>
-      <w:r>
-        <w:rPr>
-          <w:rFonts w:ascii="Times New Roman" w:eastAsia="Times New Roman" w:hAnsi="Times New Roman" w:cs="Times New Roman"/>
-        </w:rPr>
-        <w:t xml:space="preserve"> </w:t>
-      </w:r>
-      <w:r>
-        <w:rPr>
-          <w:rFonts w:ascii="Times New Roman" w:eastAsia="Times New Roman" w:hAnsi="Times New Roman" w:cs="Times New Roman"/>
-          <w:b/>
-        </w:rPr>
-        <w:t>4. Analista de base de datos:</w:t>
-      </w:r>
-    </w:p>
-    <w:p>
-      <w:pPr>
-        <w:pBdr>
-          <w:top w:val="single" w:sz="4" w:space="1" w:color="000000"/>
-          <w:left w:val="single" w:sz="4" w:space="4" w:color="000000"/>
-          <w:bottom w:val="single" w:sz="4" w:space="1" w:color="000000"/>
-          <w:right w:val="single" w:sz="4" w:space="0" w:color="000000"/>
-          <w:between w:val="nil"/>
-        </w:pBdr>
-        <w:ind w:left="0"/>
-        <w:rPr>
-          <w:rFonts w:ascii="Times New Roman" w:eastAsia="Times New Roman" w:hAnsi="Times New Roman" w:cs="Times New Roman"/>
-        </w:rPr>
-      </w:pPr>
-    </w:p>
-    <w:p>
-      <w:pPr>
-        <w:pBdr>
-          <w:top w:val="single" w:sz="4" w:space="1" w:color="000000"/>
-          <w:left w:val="single" w:sz="4" w:space="4" w:color="000000"/>
-          <w:bottom w:val="single" w:sz="4" w:space="1" w:color="000000"/>
-          <w:right w:val="single" w:sz="4" w:space="0" w:color="000000"/>
-          <w:between w:val="nil"/>
-        </w:pBdr>
-        <w:ind w:left="0"/>
-        <w:rPr>
-          <w:rFonts w:ascii="Times New Roman" w:eastAsia="Times New Roman" w:hAnsi="Times New Roman" w:cs="Times New Roman"/>
-          <w:b/>
-        </w:rPr>
-      </w:pPr>
-      <w:r>
-        <w:rPr>
-          <w:rFonts w:ascii="Times New Roman" w:eastAsia="Times New Roman" w:hAnsi="Times New Roman" w:cs="Times New Roman"/>
-          <w:b/>
-        </w:rPr>
-        <w:t>5. Analistas Funcionales:</w:t>
-      </w:r>
-    </w:p>
-    <w:p>
-      <w:pPr>
-        <w:pBdr>
-          <w:top w:val="single" w:sz="4" w:space="1" w:color="000000"/>
-          <w:left w:val="single" w:sz="4" w:space="4" w:color="000000"/>
-          <w:bottom w:val="single" w:sz="4" w:space="1" w:color="000000"/>
-          <w:right w:val="single" w:sz="4" w:space="0" w:color="000000"/>
-          <w:between w:val="nil"/>
-        </w:pBdr>
-        <w:ind w:left="0"/>
-        <w:rPr>
-          <w:rFonts w:ascii="Times New Roman" w:eastAsia="Times New Roman" w:hAnsi="Times New Roman" w:cs="Times New Roman"/>
-        </w:rPr>
-      </w:pPr>
-    </w:p>
-    <w:p>
-      <w:pPr>
-        <w:pBdr>
-          <w:top w:val="single" w:sz="4" w:space="1" w:color="000000"/>
-          <w:left w:val="single" w:sz="4" w:space="4" w:color="000000"/>
-          <w:bottom w:val="single" w:sz="4" w:space="1" w:color="000000"/>
-          <w:right w:val="single" w:sz="4" w:space="0" w:color="000000"/>
-          <w:between w:val="nil"/>
-        </w:pBdr>
-        <w:ind w:left="0"/>
-        <w:rPr>
-          <w:rFonts w:ascii="Times New Roman" w:eastAsia="Times New Roman" w:hAnsi="Times New Roman" w:cs="Times New Roman"/>
-          <w:b/>
-        </w:rPr>
-      </w:pPr>
-      <w:r>
-        <w:rPr>
-          <w:rFonts w:ascii="Times New Roman" w:eastAsia="Times New Roman" w:hAnsi="Times New Roman" w:cs="Times New Roman"/>
-          <w:b/>
-        </w:rPr>
-        <w:t>6. Arquitecto de Software:</w:t>
-      </w:r>
-    </w:p>
-    <w:p>
-      <w:pPr>
-        <w:pBdr>
-          <w:top w:val="single" w:sz="4" w:space="1" w:color="000000"/>
-          <w:left w:val="single" w:sz="4" w:space="4" w:color="000000"/>
-          <w:bottom w:val="single" w:sz="4" w:space="1" w:color="000000"/>
-          <w:right w:val="single" w:sz="4" w:space="0" w:color="000000"/>
-          <w:between w:val="nil"/>
-        </w:pBdr>
-        <w:ind w:left="0"/>
-        <w:rPr>
-          <w:rFonts w:ascii="Times New Roman" w:eastAsia="Times New Roman" w:hAnsi="Times New Roman" w:cs="Times New Roman"/>
-        </w:rPr>
-      </w:pPr>
-    </w:p>
-    <w:p>
-      <w:pPr>
-        <w:pBdr>
-          <w:top w:val="single" w:sz="4" w:space="1" w:color="000000"/>
-          <w:left w:val="single" w:sz="4" w:space="4" w:color="000000"/>
-          <w:bottom w:val="single" w:sz="4" w:space="1" w:color="000000"/>
-          <w:right w:val="single" w:sz="4" w:space="0" w:color="000000"/>
-          <w:between w:val="nil"/>
-        </w:pBdr>
-        <w:ind w:left="0"/>
-        <w:rPr>
-          <w:rFonts w:ascii="Times New Roman" w:eastAsia="Times New Roman" w:hAnsi="Times New Roman" w:cs="Times New Roman"/>
-          <w:b/>
-        </w:rPr>
-      </w:pPr>
-      <w:r>
-        <w:rPr>
-          <w:rFonts w:ascii="Times New Roman" w:eastAsia="Times New Roman" w:hAnsi="Times New Roman" w:cs="Times New Roman"/>
-          <w:b/>
-        </w:rPr>
-        <w:t xml:space="preserve">7. </w:t>
-      </w:r>
-      <w:proofErr w:type="spellStart"/>
-      <w:r>
-        <w:rPr>
-          <w:rFonts w:ascii="Times New Roman" w:eastAsia="Times New Roman" w:hAnsi="Times New Roman" w:cs="Times New Roman"/>
-          <w:b/>
-        </w:rPr>
-        <w:t>Quality</w:t>
-      </w:r>
-      <w:proofErr w:type="spellEnd"/>
-      <w:r>
-        <w:rPr>
-          <w:rFonts w:ascii="Times New Roman" w:eastAsia="Times New Roman" w:hAnsi="Times New Roman" w:cs="Times New Roman"/>
-          <w:b/>
-        </w:rPr>
-        <w:t xml:space="preserve"> </w:t>
-      </w:r>
-      <w:proofErr w:type="spellStart"/>
-      <w:r>
-        <w:rPr>
-          <w:rFonts w:ascii="Times New Roman" w:eastAsia="Times New Roman" w:hAnsi="Times New Roman" w:cs="Times New Roman"/>
-          <w:b/>
-        </w:rPr>
-        <w:t>Assurance</w:t>
-      </w:r>
-      <w:proofErr w:type="spellEnd"/>
-      <w:r>
-        <w:rPr>
-          <w:rFonts w:ascii="Times New Roman" w:eastAsia="Times New Roman" w:hAnsi="Times New Roman" w:cs="Times New Roman"/>
-          <w:b/>
-        </w:rPr>
-        <w:t xml:space="preserve"> – </w:t>
-      </w:r>
-      <w:proofErr w:type="spellStart"/>
-      <w:r>
-        <w:rPr>
-          <w:rFonts w:ascii="Times New Roman" w:eastAsia="Times New Roman" w:hAnsi="Times New Roman" w:cs="Times New Roman"/>
-          <w:b/>
-        </w:rPr>
-        <w:t>Tester</w:t>
-      </w:r>
-      <w:proofErr w:type="spellEnd"/>
-      <w:r>
-        <w:rPr>
-          <w:rFonts w:ascii="Times New Roman" w:eastAsia="Times New Roman" w:hAnsi="Times New Roman" w:cs="Times New Roman"/>
-          <w:b/>
-        </w:rPr>
-        <w:t>:</w:t>
-      </w:r>
+        </w:rPr>
+      </w:pPr>
     </w:p>
     <w:p>
       <w:pPr>
@@ -5180,6 +4759,7 @@
               </w:pBdr>
               <w:spacing w:before="60"/>
               <w:ind w:left="0"/>
+              <w:jc w:val="center"/>
               <w:rPr>
                 <w:rFonts w:ascii="Times New Roman" w:eastAsia="Times New Roman" w:hAnsi="Times New Roman" w:cs="Times New Roman"/>
                 <w:sz w:val="20"/>
@@ -5220,12 +4800,21 @@
             <w:pPr>
               <w:spacing w:before="60"/>
               <w:ind w:left="0"/>
+              <w:jc w:val="center"/>
               <w:rPr>
                 <w:rFonts w:ascii="Times New Roman" w:eastAsia="Times New Roman" w:hAnsi="Times New Roman" w:cs="Times New Roman"/>
                 <w:sz w:val="20"/>
                 <w:szCs w:val="20"/>
               </w:rPr>
             </w:pPr>
+            <w:r>
+              <w:rPr>
+                <w:rFonts w:ascii="Times New Roman" w:eastAsia="Times New Roman" w:hAnsi="Times New Roman" w:cs="Times New Roman"/>
+                <w:sz w:val="20"/>
+                <w:szCs w:val="20"/>
+              </w:rPr>
+              <w:t>28/04/2024</w:t>
+            </w:r>
           </w:p>
         </w:tc>
       </w:tr>
@@ -5245,6 +4834,7 @@
               </w:pBdr>
               <w:spacing w:before="60"/>
               <w:ind w:left="0"/>
+              <w:jc w:val="center"/>
               <w:rPr>
                 <w:rFonts w:ascii="Times New Roman" w:eastAsia="Times New Roman" w:hAnsi="Times New Roman" w:cs="Times New Roman"/>
                 <w:sz w:val="20"/>
@@ -5285,396 +4875,21 @@
             <w:pPr>
               <w:spacing w:before="60"/>
               <w:ind w:left="0"/>
+              <w:jc w:val="center"/>
               <w:rPr>
                 <w:rFonts w:ascii="Times New Roman" w:eastAsia="Times New Roman" w:hAnsi="Times New Roman" w:cs="Times New Roman"/>
                 <w:sz w:val="20"/>
                 <w:szCs w:val="20"/>
               </w:rPr>
             </w:pPr>
-          </w:p>
-        </w:tc>
-      </w:tr>
-      <w:tr>
-        <w:trPr>
-          <w:trHeight w:val="274"/>
-        </w:trPr>
-        <w:tc>
-          <w:tcPr>
-            <w:tcW w:w="4980" w:type="dxa"/>
-          </w:tcPr>
-          <w:p>
-            <w:pPr>
-              <w:pBdr>
-                <w:top w:val="nil"/>
-                <w:left w:val="nil"/>
-                <w:bottom w:val="nil"/>
-                <w:right w:val="nil"/>
-                <w:between w:val="nil"/>
-              </w:pBdr>
-              <w:spacing w:before="60"/>
-              <w:ind w:left="0"/>
+            <w:r>
               <w:rPr>
                 <w:rFonts w:ascii="Times New Roman" w:eastAsia="Times New Roman" w:hAnsi="Times New Roman" w:cs="Times New Roman"/>
                 <w:sz w:val="20"/>
                 <w:szCs w:val="20"/>
               </w:rPr>
-            </w:pPr>
-          </w:p>
-        </w:tc>
-        <w:tc>
-          <w:tcPr>
-            <w:tcW w:w="2085" w:type="dxa"/>
-          </w:tcPr>
-          <w:p>
-            <w:pPr>
-              <w:spacing w:before="60"/>
-              <w:ind w:left="0"/>
-              <w:jc w:val="center"/>
-              <w:rPr>
-                <w:rFonts w:ascii="Times New Roman" w:eastAsia="Times New Roman" w:hAnsi="Times New Roman" w:cs="Times New Roman"/>
-                <w:sz w:val="20"/>
-                <w:szCs w:val="20"/>
-              </w:rPr>
-            </w:pPr>
-          </w:p>
-        </w:tc>
-        <w:tc>
-          <w:tcPr>
-            <w:tcW w:w="2565" w:type="dxa"/>
-          </w:tcPr>
-          <w:p>
-            <w:pPr>
-              <w:spacing w:before="60"/>
-              <w:ind w:left="0"/>
-              <w:rPr>
-                <w:rFonts w:ascii="Times New Roman" w:eastAsia="Times New Roman" w:hAnsi="Times New Roman" w:cs="Times New Roman"/>
-                <w:sz w:val="20"/>
-                <w:szCs w:val="20"/>
-              </w:rPr>
-            </w:pPr>
-          </w:p>
-        </w:tc>
-      </w:tr>
-      <w:tr>
-        <w:tc>
-          <w:tcPr>
-            <w:tcW w:w="4980" w:type="dxa"/>
-          </w:tcPr>
-          <w:p>
-            <w:pPr>
-              <w:pBdr>
-                <w:top w:val="nil"/>
-                <w:left w:val="nil"/>
-                <w:bottom w:val="nil"/>
-                <w:right w:val="nil"/>
-                <w:between w:val="nil"/>
-              </w:pBdr>
-              <w:spacing w:before="60"/>
-              <w:ind w:left="0"/>
-              <w:rPr>
-                <w:rFonts w:ascii="Times New Roman" w:eastAsia="Times New Roman" w:hAnsi="Times New Roman" w:cs="Times New Roman"/>
-                <w:sz w:val="20"/>
-                <w:szCs w:val="20"/>
-              </w:rPr>
-            </w:pPr>
-          </w:p>
-        </w:tc>
-        <w:tc>
-          <w:tcPr>
-            <w:tcW w:w="2085" w:type="dxa"/>
-          </w:tcPr>
-          <w:p>
-            <w:pPr>
-              <w:pBdr>
-                <w:top w:val="nil"/>
-                <w:left w:val="nil"/>
-                <w:bottom w:val="nil"/>
-                <w:right w:val="nil"/>
-                <w:between w:val="nil"/>
-              </w:pBdr>
-              <w:spacing w:before="60"/>
-              <w:ind w:left="0"/>
-              <w:jc w:val="center"/>
-              <w:rPr>
-                <w:rFonts w:ascii="Times New Roman" w:eastAsia="Times New Roman" w:hAnsi="Times New Roman" w:cs="Times New Roman"/>
-                <w:sz w:val="20"/>
-                <w:szCs w:val="20"/>
-              </w:rPr>
-            </w:pPr>
-          </w:p>
-        </w:tc>
-        <w:tc>
-          <w:tcPr>
-            <w:tcW w:w="2565" w:type="dxa"/>
-          </w:tcPr>
-          <w:p>
-            <w:pPr>
-              <w:spacing w:before="60"/>
-              <w:ind w:left="0"/>
-              <w:rPr>
-                <w:rFonts w:ascii="Times New Roman" w:eastAsia="Times New Roman" w:hAnsi="Times New Roman" w:cs="Times New Roman"/>
-                <w:sz w:val="20"/>
-                <w:szCs w:val="20"/>
-              </w:rPr>
-            </w:pPr>
-          </w:p>
-        </w:tc>
-      </w:tr>
-      <w:tr>
-        <w:trPr>
-          <w:trHeight w:val="235"/>
-        </w:trPr>
-        <w:tc>
-          <w:tcPr>
-            <w:tcW w:w="4980" w:type="dxa"/>
-          </w:tcPr>
-          <w:p>
-            <w:pPr>
-              <w:pBdr>
-                <w:top w:val="nil"/>
-                <w:left w:val="nil"/>
-                <w:bottom w:val="nil"/>
-                <w:right w:val="nil"/>
-                <w:between w:val="nil"/>
-              </w:pBdr>
-              <w:spacing w:before="60"/>
-              <w:ind w:left="0"/>
-              <w:rPr>
-                <w:rFonts w:ascii="Times New Roman" w:eastAsia="Times New Roman" w:hAnsi="Times New Roman" w:cs="Times New Roman"/>
-                <w:sz w:val="20"/>
-                <w:szCs w:val="20"/>
-              </w:rPr>
-            </w:pPr>
-          </w:p>
-        </w:tc>
-        <w:tc>
-          <w:tcPr>
-            <w:tcW w:w="2085" w:type="dxa"/>
-          </w:tcPr>
-          <w:p>
-            <w:pPr>
-              <w:spacing w:before="60"/>
-              <w:ind w:left="0"/>
-              <w:jc w:val="center"/>
-              <w:rPr>
-                <w:rFonts w:ascii="Times New Roman" w:eastAsia="Times New Roman" w:hAnsi="Times New Roman" w:cs="Times New Roman"/>
-                <w:sz w:val="20"/>
-                <w:szCs w:val="20"/>
-              </w:rPr>
-            </w:pPr>
-          </w:p>
-        </w:tc>
-        <w:tc>
-          <w:tcPr>
-            <w:tcW w:w="2565" w:type="dxa"/>
-          </w:tcPr>
-          <w:p>
-            <w:pPr>
-              <w:spacing w:before="60"/>
-              <w:ind w:left="0"/>
-              <w:rPr>
-                <w:rFonts w:ascii="Times New Roman" w:eastAsia="Times New Roman" w:hAnsi="Times New Roman" w:cs="Times New Roman"/>
-                <w:sz w:val="20"/>
-                <w:szCs w:val="20"/>
-              </w:rPr>
-            </w:pPr>
-          </w:p>
-        </w:tc>
-      </w:tr>
-      <w:tr>
-        <w:trPr>
-          <w:trHeight w:val="244"/>
-        </w:trPr>
-        <w:tc>
-          <w:tcPr>
-            <w:tcW w:w="4980" w:type="dxa"/>
-          </w:tcPr>
-          <w:p>
-            <w:pPr>
-              <w:pBdr>
-                <w:top w:val="nil"/>
-                <w:left w:val="nil"/>
-                <w:bottom w:val="nil"/>
-                <w:right w:val="nil"/>
-                <w:between w:val="nil"/>
-              </w:pBdr>
-              <w:spacing w:before="60"/>
-              <w:ind w:left="0"/>
-              <w:rPr>
-                <w:rFonts w:ascii="Times New Roman" w:eastAsia="Times New Roman" w:hAnsi="Times New Roman" w:cs="Times New Roman"/>
-                <w:sz w:val="20"/>
-                <w:szCs w:val="20"/>
-              </w:rPr>
-            </w:pPr>
-          </w:p>
-        </w:tc>
-        <w:tc>
-          <w:tcPr>
-            <w:tcW w:w="2085" w:type="dxa"/>
-          </w:tcPr>
-          <w:p>
-            <w:pPr>
-              <w:spacing w:before="60"/>
-              <w:ind w:left="0"/>
-              <w:jc w:val="center"/>
-              <w:rPr>
-                <w:rFonts w:ascii="Times New Roman" w:eastAsia="Times New Roman" w:hAnsi="Times New Roman" w:cs="Times New Roman"/>
-                <w:sz w:val="20"/>
-                <w:szCs w:val="20"/>
-              </w:rPr>
-            </w:pPr>
-          </w:p>
-        </w:tc>
-        <w:tc>
-          <w:tcPr>
-            <w:tcW w:w="2565" w:type="dxa"/>
-          </w:tcPr>
-          <w:p>
-            <w:pPr>
-              <w:spacing w:before="60"/>
-              <w:ind w:left="0"/>
-              <w:rPr>
-                <w:rFonts w:ascii="Times New Roman" w:eastAsia="Times New Roman" w:hAnsi="Times New Roman" w:cs="Times New Roman"/>
-                <w:sz w:val="20"/>
-                <w:szCs w:val="20"/>
-              </w:rPr>
-            </w:pPr>
-          </w:p>
-        </w:tc>
-      </w:tr>
-      <w:tr>
-        <w:trPr>
-          <w:trHeight w:val="244"/>
-        </w:trPr>
-        <w:tc>
-          <w:tcPr>
-            <w:tcW w:w="4980" w:type="dxa"/>
-          </w:tcPr>
-          <w:p>
-            <w:pPr>
-              <w:pBdr>
-                <w:top w:val="nil"/>
-                <w:left w:val="nil"/>
-                <w:bottom w:val="nil"/>
-                <w:right w:val="nil"/>
-                <w:between w:val="nil"/>
-              </w:pBdr>
-              <w:spacing w:before="60"/>
-              <w:ind w:left="0"/>
-              <w:rPr>
-                <w:rFonts w:ascii="Times New Roman" w:eastAsia="Times New Roman" w:hAnsi="Times New Roman" w:cs="Times New Roman"/>
-                <w:sz w:val="20"/>
-                <w:szCs w:val="20"/>
-              </w:rPr>
-            </w:pPr>
-          </w:p>
-        </w:tc>
-        <w:tc>
-          <w:tcPr>
-            <w:tcW w:w="2085" w:type="dxa"/>
-          </w:tcPr>
-          <w:p>
-            <w:pPr>
-              <w:pBdr>
-                <w:top w:val="nil"/>
-                <w:left w:val="nil"/>
-                <w:bottom w:val="nil"/>
-                <w:right w:val="nil"/>
-                <w:between w:val="nil"/>
-              </w:pBdr>
-              <w:spacing w:before="60"/>
-              <w:ind w:left="0"/>
-              <w:jc w:val="center"/>
-              <w:rPr>
-                <w:rFonts w:ascii="Times New Roman" w:eastAsia="Times New Roman" w:hAnsi="Times New Roman" w:cs="Times New Roman"/>
-                <w:sz w:val="20"/>
-                <w:szCs w:val="20"/>
-              </w:rPr>
-            </w:pPr>
-          </w:p>
-        </w:tc>
-        <w:tc>
-          <w:tcPr>
-            <w:tcW w:w="2565" w:type="dxa"/>
-          </w:tcPr>
-          <w:p>
-            <w:pPr>
-              <w:spacing w:before="60"/>
-              <w:ind w:left="0"/>
-              <w:rPr>
-                <w:rFonts w:ascii="Times New Roman" w:eastAsia="Times New Roman" w:hAnsi="Times New Roman" w:cs="Times New Roman"/>
-                <w:sz w:val="20"/>
-                <w:szCs w:val="20"/>
-              </w:rPr>
-            </w:pPr>
-          </w:p>
-        </w:tc>
-      </w:tr>
-      <w:tr>
-        <w:trPr>
-          <w:trHeight w:val="274"/>
-        </w:trPr>
-        <w:tc>
-          <w:tcPr>
-            <w:tcW w:w="4980" w:type="dxa"/>
-          </w:tcPr>
-          <w:p>
-            <w:pPr>
-              <w:pBdr>
-                <w:top w:val="nil"/>
-                <w:left w:val="nil"/>
-                <w:bottom w:val="nil"/>
-                <w:right w:val="nil"/>
-                <w:between w:val="nil"/>
-              </w:pBdr>
-              <w:spacing w:before="60"/>
-              <w:ind w:left="0"/>
-              <w:rPr>
-                <w:rFonts w:ascii="Times New Roman" w:eastAsia="Times New Roman" w:hAnsi="Times New Roman" w:cs="Times New Roman"/>
-                <w:sz w:val="20"/>
-                <w:szCs w:val="20"/>
-              </w:rPr>
-            </w:pPr>
-          </w:p>
-        </w:tc>
-        <w:tc>
-          <w:tcPr>
-            <w:tcW w:w="2085" w:type="dxa"/>
-          </w:tcPr>
-          <w:p>
-            <w:pPr>
-              <w:pBdr>
-                <w:top w:val="nil"/>
-                <w:left w:val="nil"/>
-                <w:bottom w:val="nil"/>
-                <w:right w:val="nil"/>
-                <w:between w:val="nil"/>
-              </w:pBdr>
-              <w:spacing w:before="60"/>
-              <w:ind w:left="0"/>
-              <w:jc w:val="center"/>
-              <w:rPr>
-                <w:rFonts w:ascii="Times New Roman" w:eastAsia="Times New Roman" w:hAnsi="Times New Roman" w:cs="Times New Roman"/>
-                <w:sz w:val="20"/>
-                <w:szCs w:val="20"/>
-              </w:rPr>
-            </w:pPr>
-          </w:p>
-        </w:tc>
-        <w:tc>
-          <w:tcPr>
-            <w:tcW w:w="2565" w:type="dxa"/>
-          </w:tcPr>
-          <w:p>
-            <w:pPr>
-              <w:spacing w:before="60"/>
-              <w:ind w:left="0"/>
-              <w:rPr>
-                <w:rFonts w:ascii="Times New Roman" w:eastAsia="Times New Roman" w:hAnsi="Times New Roman" w:cs="Times New Roman"/>
-                <w:sz w:val="20"/>
-                <w:szCs w:val="20"/>
-              </w:rPr>
-            </w:pPr>
+              <w:t>28/04/2024</w:t>
+            </w:r>
           </w:p>
         </w:tc>
       </w:tr>
@@ -6152,6 +5367,128 @@
     </w:lvl>
   </w:abstractNum>
   <w:abstractNum w:abstractNumId="2" w15:restartNumberingAfterBreak="0">
+    <w:nsid w:val="2FED5E63"/>
+    <w:multiLevelType w:val="multilevel"/>
+    <w:tmpl w:val="AA1EAABE"/>
+    <w:lvl w:ilvl="0">
+      <w:start w:val="1"/>
+      <w:numFmt w:val="bullet"/>
+      <w:lvlText w:val="●"/>
+      <w:lvlJc w:val="left"/>
+      <w:pPr>
+        <w:ind w:left="360" w:hanging="360"/>
+      </w:pPr>
+      <w:rPr>
+        <w:rFonts w:ascii="Noto Sans Symbols" w:eastAsia="Noto Sans Symbols" w:hAnsi="Noto Sans Symbols" w:cs="Noto Sans Symbols"/>
+        <w:vertAlign w:val="baseline"/>
+      </w:rPr>
+    </w:lvl>
+    <w:lvl w:ilvl="1">
+      <w:start w:val="1"/>
+      <w:numFmt w:val="bullet"/>
+      <w:lvlText w:val="○"/>
+      <w:lvlJc w:val="left"/>
+      <w:pPr>
+        <w:ind w:left="1440" w:hanging="360"/>
+      </w:pPr>
+      <w:rPr>
+        <w:rFonts w:ascii="Courier New" w:eastAsia="Courier New" w:hAnsi="Courier New" w:cs="Courier New"/>
+        <w:vertAlign w:val="baseline"/>
+      </w:rPr>
+    </w:lvl>
+    <w:lvl w:ilvl="2">
+      <w:start w:val="1"/>
+      <w:numFmt w:val="bullet"/>
+      <w:lvlText w:val="■"/>
+      <w:lvlJc w:val="left"/>
+      <w:pPr>
+        <w:ind w:left="2160" w:hanging="360"/>
+      </w:pPr>
+      <w:rPr>
+        <w:rFonts w:ascii="Noto Sans Symbols" w:eastAsia="Noto Sans Symbols" w:hAnsi="Noto Sans Symbols" w:cs="Noto Sans Symbols"/>
+        <w:vertAlign w:val="baseline"/>
+      </w:rPr>
+    </w:lvl>
+    <w:lvl w:ilvl="3">
+      <w:start w:val="1"/>
+      <w:numFmt w:val="bullet"/>
+      <w:lvlText w:val="●"/>
+      <w:lvlJc w:val="left"/>
+      <w:pPr>
+        <w:ind w:left="2880" w:hanging="360"/>
+      </w:pPr>
+      <w:rPr>
+        <w:rFonts w:ascii="Noto Sans Symbols" w:eastAsia="Noto Sans Symbols" w:hAnsi="Noto Sans Symbols" w:cs="Noto Sans Symbols"/>
+        <w:vertAlign w:val="baseline"/>
+      </w:rPr>
+    </w:lvl>
+    <w:lvl w:ilvl="4">
+      <w:start w:val="1"/>
+      <w:numFmt w:val="bullet"/>
+      <w:lvlText w:val="○"/>
+      <w:lvlJc w:val="left"/>
+      <w:pPr>
+        <w:ind w:left="3600" w:hanging="360"/>
+      </w:pPr>
+      <w:rPr>
+        <w:rFonts w:ascii="Courier New" w:eastAsia="Courier New" w:hAnsi="Courier New" w:cs="Courier New"/>
+        <w:vertAlign w:val="baseline"/>
+      </w:rPr>
+    </w:lvl>
+    <w:lvl w:ilvl="5">
+      <w:start w:val="1"/>
+      <w:numFmt w:val="bullet"/>
+      <w:lvlText w:val="■"/>
+      <w:lvlJc w:val="left"/>
+      <w:pPr>
+        <w:ind w:left="4320" w:hanging="360"/>
+      </w:pPr>
+      <w:rPr>
+        <w:rFonts w:ascii="Noto Sans Symbols" w:eastAsia="Noto Sans Symbols" w:hAnsi="Noto Sans Symbols" w:cs="Noto Sans Symbols"/>
+        <w:vertAlign w:val="baseline"/>
+      </w:rPr>
+    </w:lvl>
+    <w:lvl w:ilvl="6">
+      <w:start w:val="1"/>
+      <w:numFmt w:val="bullet"/>
+      <w:lvlText w:val="●"/>
+      <w:lvlJc w:val="left"/>
+      <w:pPr>
+        <w:ind w:left="5040" w:hanging="360"/>
+      </w:pPr>
+      <w:rPr>
+        <w:rFonts w:ascii="Noto Sans Symbols" w:eastAsia="Noto Sans Symbols" w:hAnsi="Noto Sans Symbols" w:cs="Noto Sans Symbols"/>
+        <w:vertAlign w:val="baseline"/>
+      </w:rPr>
+    </w:lvl>
+    <w:lvl w:ilvl="7">
+      <w:start w:val="1"/>
+      <w:numFmt w:val="bullet"/>
+      <w:lvlText w:val="○"/>
+      <w:lvlJc w:val="left"/>
+      <w:pPr>
+        <w:ind w:left="5760" w:hanging="360"/>
+      </w:pPr>
+      <w:rPr>
+        <w:rFonts w:ascii="Courier New" w:eastAsia="Courier New" w:hAnsi="Courier New" w:cs="Courier New"/>
+        <w:vertAlign w:val="baseline"/>
+      </w:rPr>
+    </w:lvl>
+    <w:lvl w:ilvl="8">
+      <w:start w:val="1"/>
+      <w:numFmt w:val="bullet"/>
+      <w:lvlText w:val="■"/>
+      <w:lvlJc w:val="left"/>
+      <w:pPr>
+        <w:ind w:left="6480" w:hanging="360"/>
+      </w:pPr>
+      <w:rPr>
+        <w:rFonts w:ascii="Noto Sans Symbols" w:eastAsia="Noto Sans Symbols" w:hAnsi="Noto Sans Symbols" w:cs="Noto Sans Symbols"/>
+        <w:vertAlign w:val="baseline"/>
+      </w:rPr>
+    </w:lvl>
+  </w:abstractNum>
+  <w:abstractNum w:abstractNumId="3" w15:restartNumberingAfterBreak="0">
     <w:nsid w:val="36FE5B62"/>
     <w:multiLevelType w:val="multilevel"/>
     <w:tmpl w:val="25F814DC"/>
@@ -6264,7 +5601,7 @@
       </w:rPr>
     </w:lvl>
   </w:abstractNum>
-  <w:abstractNum w:abstractNumId="3" w15:restartNumberingAfterBreak="0">
+  <w:abstractNum w:abstractNumId="4" w15:restartNumberingAfterBreak="0">
     <w:nsid w:val="44720081"/>
     <w:multiLevelType w:val="multilevel"/>
     <w:tmpl w:val="E5DE0E24"/>
@@ -6377,7 +5714,7 @@
       </w:rPr>
     </w:lvl>
   </w:abstractNum>
-  <w:abstractNum w:abstractNumId="4" w15:restartNumberingAfterBreak="0">
+  <w:abstractNum w:abstractNumId="5" w15:restartNumberingAfterBreak="0">
     <w:nsid w:val="685C6637"/>
     <w:multiLevelType w:val="multilevel"/>
     <w:tmpl w:val="3F8A027C"/>
@@ -6497,13 +5834,16 @@
     <w:abstractNumId w:val="1"/>
   </w:num>
   <w:num w:numId="3" w16cid:durableId="84347010">
+    <w:abstractNumId w:val="4"/>
+  </w:num>
+  <w:num w:numId="4" w16cid:durableId="299457982">
     <w:abstractNumId w:val="3"/>
   </w:num>
-  <w:num w:numId="4" w16cid:durableId="299457982">
+  <w:num w:numId="5" w16cid:durableId="1318537005">
+    <w:abstractNumId w:val="5"/>
+  </w:num>
+  <w:num w:numId="6" w16cid:durableId="498889105">
     <w:abstractNumId w:val="2"/>
-  </w:num>
-  <w:num w:numId="5" w16cid:durableId="1318537005">
-    <w:abstractNumId w:val="4"/>
   </w:num>
 </w:numbering>
 </file>
@@ -7103,9 +6443,7 @@
       <w:tblStyleRowBandSize w:val="1"/>
       <w:tblStyleColBandSize w:val="1"/>
       <w:tblCellMar>
-        <w:top w:w="0" w:type="dxa"/>
         <w:left w:w="108" w:type="dxa"/>
-        <w:bottom w:w="0" w:type="dxa"/>
         <w:right w:w="108" w:type="dxa"/>
       </w:tblCellMar>
     </w:tblPr>
@@ -7116,9 +6454,7 @@
       <w:tblStyleRowBandSize w:val="1"/>
       <w:tblStyleColBandSize w:val="1"/>
       <w:tblCellMar>
-        <w:top w:w="0" w:type="dxa"/>
         <w:left w:w="108" w:type="dxa"/>
-        <w:bottom w:w="0" w:type="dxa"/>
         <w:right w:w="108" w:type="dxa"/>
       </w:tblCellMar>
     </w:tblPr>
@@ -7129,9 +6465,7 @@
       <w:tblStyleRowBandSize w:val="1"/>
       <w:tblStyleColBandSize w:val="1"/>
       <w:tblCellMar>
-        <w:top w:w="0" w:type="dxa"/>
         <w:left w:w="108" w:type="dxa"/>
-        <w:bottom w:w="0" w:type="dxa"/>
         <w:right w:w="108" w:type="dxa"/>
       </w:tblCellMar>
     </w:tblPr>
@@ -7142,9 +6476,7 @@
       <w:tblStyleRowBandSize w:val="1"/>
       <w:tblStyleColBandSize w:val="1"/>
       <w:tblCellMar>
-        <w:top w:w="0" w:type="dxa"/>
         <w:left w:w="108" w:type="dxa"/>
-        <w:bottom w:w="0" w:type="dxa"/>
         <w:right w:w="108" w:type="dxa"/>
       </w:tblCellMar>
     </w:tblPr>
@@ -7155,9 +6487,7 @@
       <w:tblStyleRowBandSize w:val="1"/>
       <w:tblStyleColBandSize w:val="1"/>
       <w:tblCellMar>
-        <w:top w:w="0" w:type="dxa"/>
         <w:left w:w="108" w:type="dxa"/>
-        <w:bottom w:w="0" w:type="dxa"/>
         <w:right w:w="108" w:type="dxa"/>
       </w:tblCellMar>
     </w:tblPr>
@@ -7168,12 +6498,21 @@
       <w:tblStyleRowBandSize w:val="1"/>
       <w:tblStyleColBandSize w:val="1"/>
       <w:tblCellMar>
-        <w:top w:w="0" w:type="dxa"/>
         <w:left w:w="108" w:type="dxa"/>
-        <w:bottom w:w="0" w:type="dxa"/>
         <w:right w:w="108" w:type="dxa"/>
       </w:tblCellMar>
     </w:tblPr>
+  </w:style>
+  <w:style w:type="paragraph" w:styleId="Prrafodelista">
+    <w:name w:val="List Paragraph"/>
+    <w:basedOn w:val="Normal"/>
+    <w:uiPriority w:val="34"/>
+    <w:qFormat/>
+    <w:rsid w:val="00C94BAE"/>
+    <w:pPr>
+      <w:ind w:left="720"/>
+      <w:contextualSpacing/>
+    </w:pPr>
   </w:style>
 </w:styles>
 </file>

</xml_diff>